<commit_message>
fixed flush bug in threaded version...updated test document
Signed-off-by: Eric Tsang <surplus.et@gmail.com>
</commit_message>
<xml_diff>
--- a/Test & Bug Chart.docx
+++ b/Test & Bug Chart.docx
@@ -16,7 +16,7 @@
     <w:tbl>
       <w:tblPr>
         <w:jc w:val="left"/>
-        <w:tblInd w:w="-890" w:type="dxa"/>
+        <w:tblInd w:w="-899" w:type="dxa"/>
         <w:tblBorders>
           <w:top w:val="single" w:sz="2" w:space="0" w:color="000001"/>
           <w:left w:val="single" w:sz="2" w:space="0" w:color="000001"/>
@@ -27,17 +27,17 @@
         </w:tblBorders>
         <w:tblCellMar>
           <w:top w:w="55" w:type="dxa"/>
-          <w:left w:w="52" w:type="dxa"/>
+          <w:left w:w="40" w:type="dxa"/>
           <w:bottom w:w="55" w:type="dxa"/>
           <w:right w:w="55" w:type="dxa"/>
         </w:tblCellMar>
       </w:tblPr>
       <w:tblGrid>
-        <w:gridCol w:w="899"/>
-        <w:gridCol w:w="4469"/>
-        <w:gridCol w:w="4469"/>
-        <w:gridCol w:w="4468"/>
-        <w:gridCol w:w="1265"/>
+        <w:gridCol w:w="893"/>
+        <w:gridCol w:w="5400"/>
+        <w:gridCol w:w="3533"/>
+        <w:gridCol w:w="4464"/>
+        <w:gridCol w:w="1280"/>
       </w:tblGrid>
       <w:tr>
         <w:trPr>
@@ -46,7 +46,7 @@
         </w:trPr>
         <w:tc>
           <w:tcPr>
-            <w:tcW w:w="899" w:type="dxa"/>
+            <w:tcW w:w="893" w:type="dxa"/>
             <w:tcBorders>
               <w:top w:val="single" w:sz="2" w:space="0" w:color="000001"/>
               <w:left w:val="single" w:sz="2" w:space="0" w:color="000001"/>
@@ -55,9 +55,9 @@
               <w:right w:val="nil"/>
               <w:insideV w:val="nil"/>
             </w:tcBorders>
-            <w:shd w:fill="auto" w:val="clear"/>
+            <w:shd w:fill="FFFFFF" w:val="clear"/>
             <w:tcMar>
-              <w:left w:w="52" w:type="dxa"/>
+              <w:left w:w="40" w:type="dxa"/>
             </w:tcMar>
           </w:tcPr>
           <w:p>
@@ -78,7 +78,7 @@
         </w:tc>
         <w:tc>
           <w:tcPr>
-            <w:tcW w:w="4469" w:type="dxa"/>
+            <w:tcW w:w="5400" w:type="dxa"/>
             <w:tcBorders>
               <w:top w:val="single" w:sz="2" w:space="0" w:color="000001"/>
               <w:left w:val="single" w:sz="2" w:space="0" w:color="000001"/>
@@ -87,9 +87,9 @@
               <w:right w:val="nil"/>
               <w:insideV w:val="nil"/>
             </w:tcBorders>
-            <w:shd w:fill="auto" w:val="clear"/>
+            <w:shd w:fill="FFFFFF" w:val="clear"/>
             <w:tcMar>
-              <w:left w:w="52" w:type="dxa"/>
+              <w:left w:w="40" w:type="dxa"/>
             </w:tcMar>
           </w:tcPr>
           <w:p>
@@ -110,7 +110,7 @@
         </w:tc>
         <w:tc>
           <w:tcPr>
-            <w:tcW w:w="4469" w:type="dxa"/>
+            <w:tcW w:w="3533" w:type="dxa"/>
             <w:tcBorders>
               <w:top w:val="single" w:sz="2" w:space="0" w:color="000001"/>
               <w:left w:val="single" w:sz="2" w:space="0" w:color="000001"/>
@@ -119,9 +119,9 @@
               <w:right w:val="nil"/>
               <w:insideV w:val="nil"/>
             </w:tcBorders>
-            <w:shd w:fill="auto" w:val="clear"/>
+            <w:shd w:fill="FFFFFF" w:val="clear"/>
             <w:tcMar>
-              <w:left w:w="52" w:type="dxa"/>
+              <w:left w:w="40" w:type="dxa"/>
             </w:tcMar>
           </w:tcPr>
           <w:p>
@@ -142,7 +142,7 @@
         </w:tc>
         <w:tc>
           <w:tcPr>
-            <w:tcW w:w="4468" w:type="dxa"/>
+            <w:tcW w:w="4464" w:type="dxa"/>
             <w:tcBorders>
               <w:top w:val="single" w:sz="2" w:space="0" w:color="000001"/>
               <w:left w:val="single" w:sz="2" w:space="0" w:color="000001"/>
@@ -151,10 +151,10 @@
               <w:right w:val="nil"/>
               <w:insideV w:val="nil"/>
             </w:tcBorders>
-            <w:shd w:fill="auto" w:val="clear"/>
+            <w:shd w:fill="FFFFFF" w:val="clear"/>
             <w:tcMar>
               <w:top w:w="0" w:type="dxa"/>
-              <w:left w:w="7" w:type="dxa"/>
+              <w:left w:w="-2" w:type="dxa"/>
               <w:bottom w:w="0" w:type="dxa"/>
               <w:right w:w="10" w:type="dxa"/>
             </w:tcMar>
@@ -177,7 +177,7 @@
         </w:tc>
         <w:tc>
           <w:tcPr>
-            <w:tcW w:w="1265" w:type="dxa"/>
+            <w:tcW w:w="1280" w:type="dxa"/>
             <w:tcBorders>
               <w:top w:val="single" w:sz="2" w:space="0" w:color="000001"/>
               <w:left w:val="single" w:sz="2" w:space="0" w:color="000001"/>
@@ -186,9 +186,9 @@
               <w:right w:val="single" w:sz="2" w:space="0" w:color="000001"/>
               <w:insideV w:val="single" w:sz="2" w:space="0" w:color="000001"/>
             </w:tcBorders>
-            <w:shd w:fill="auto" w:val="clear"/>
+            <w:shd w:fill="FFFFFF" w:val="clear"/>
             <w:tcMar>
-              <w:left w:w="52" w:type="dxa"/>
+              <w:left w:w="40" w:type="dxa"/>
             </w:tcMar>
           </w:tcPr>
           <w:p>
@@ -214,7 +214,7 @@
         </w:trPr>
         <w:tc>
           <w:tcPr>
-            <w:tcW w:w="899" w:type="dxa"/>
+            <w:tcW w:w="893" w:type="dxa"/>
             <w:tcBorders>
               <w:top w:val="nil"/>
               <w:left w:val="single" w:sz="2" w:space="0" w:color="000001"/>
@@ -223,9 +223,9 @@
               <w:right w:val="nil"/>
               <w:insideV w:val="nil"/>
             </w:tcBorders>
-            <w:shd w:fill="auto" w:val="clear"/>
+            <w:shd w:fill="FFFFFF" w:val="clear"/>
             <w:tcMar>
-              <w:left w:w="52" w:type="dxa"/>
+              <w:left w:w="40" w:type="dxa"/>
             </w:tcMar>
             <w:vAlign w:val="center"/>
           </w:tcPr>
@@ -243,7 +243,7 @@
         </w:tc>
         <w:tc>
           <w:tcPr>
-            <w:tcW w:w="4469" w:type="dxa"/>
+            <w:tcW w:w="5400" w:type="dxa"/>
             <w:tcBorders>
               <w:top w:val="nil"/>
               <w:left w:val="single" w:sz="2" w:space="0" w:color="000001"/>
@@ -252,11 +252,28 @@
               <w:right w:val="nil"/>
               <w:insideV w:val="nil"/>
             </w:tcBorders>
-            <w:shd w:fill="auto" w:val="clear"/>
+            <w:shd w:fill="FFFFFF" w:val="clear"/>
             <w:tcMar>
-              <w:left w:w="52" w:type="dxa"/>
+              <w:left w:w="40" w:type="dxa"/>
             </w:tcMar>
           </w:tcPr>
+          <w:p>
+            <w:pPr>
+              <w:pStyle w:val="TableContents"/>
+              <w:widowControl/>
+              <w:suppressLineNumbers/>
+              <w:suppressAutoHyphens w:val="true"/>
+              <w:bidi w:val="0"/>
+              <w:ind w:left="57" w:right="0" w:hanging="0"/>
+              <w:jc w:val="left"/>
+              <w:textAlignment w:val="baseline"/>
+              <w:rPr/>
+            </w:pPr>
+            <w:r>
+              <w:rPr/>
+              <w:t>Compiles a program used to test the FindFactorsTask class.</w:t>
+            </w:r>
+          </w:p>
           <w:p>
             <w:pPr>
               <w:pStyle w:val="TableContents"/>
@@ -284,7 +301,13 @@
             </w:pPr>
             <w:r>
               <w:rPr/>
-              <w:t>make FindFactorsTaskTest</w:t>
+              <w:t xml:space="preserve">make </w:t>
+            </w:r>
+            <w:bookmarkStart w:id="0" w:name="__DdeLink__170_1867156601"/>
+            <w:bookmarkEnd w:id="0"/>
+            <w:r>
+              <w:rPr/>
+              <w:t>FindFactorsTaskTest</w:t>
             </w:r>
           </w:p>
           <w:p>
@@ -305,7 +328,7 @@
         </w:tc>
         <w:tc>
           <w:tcPr>
-            <w:tcW w:w="4469" w:type="dxa"/>
+            <w:tcW w:w="3533" w:type="dxa"/>
             <w:tcBorders>
               <w:top w:val="nil"/>
               <w:left w:val="single" w:sz="2" w:space="0" w:color="000001"/>
@@ -314,9 +337,9 @@
               <w:right w:val="nil"/>
               <w:insideV w:val="nil"/>
             </w:tcBorders>
-            <w:shd w:fill="auto" w:val="clear"/>
+            <w:shd w:fill="FFFFFF" w:val="clear"/>
             <w:tcMar>
-              <w:left w:w="52" w:type="dxa"/>
+              <w:left w:w="40" w:type="dxa"/>
             </w:tcMar>
           </w:tcPr>
           <w:p>
@@ -332,7 +355,7 @@
         </w:tc>
         <w:tc>
           <w:tcPr>
-            <w:tcW w:w="4468" w:type="dxa"/>
+            <w:tcW w:w="4464" w:type="dxa"/>
             <w:tcBorders>
               <w:top w:val="nil"/>
               <w:left w:val="single" w:sz="2" w:space="0" w:color="000001"/>
@@ -341,10 +364,10 @@
               <w:right w:val="nil"/>
               <w:insideV w:val="nil"/>
             </w:tcBorders>
-            <w:shd w:fill="auto" w:val="clear"/>
+            <w:shd w:fill="FFFFFF" w:val="clear"/>
             <w:tcMar>
               <w:top w:w="0" w:type="dxa"/>
-              <w:left w:w="7" w:type="dxa"/>
+              <w:left w:w="-2" w:type="dxa"/>
               <w:bottom w:w="0" w:type="dxa"/>
               <w:right w:w="10" w:type="dxa"/>
             </w:tcMar>
@@ -362,7 +385,7 @@
         </w:tc>
         <w:tc>
           <w:tcPr>
-            <w:tcW w:w="1265" w:type="dxa"/>
+            <w:tcW w:w="1280" w:type="dxa"/>
             <w:tcBorders>
               <w:top w:val="nil"/>
               <w:left w:val="single" w:sz="2" w:space="0" w:color="000001"/>
@@ -371,9 +394,9 @@
               <w:right w:val="single" w:sz="2" w:space="0" w:color="000001"/>
               <w:insideV w:val="single" w:sz="2" w:space="0" w:color="000001"/>
             </w:tcBorders>
-            <w:shd w:fill="auto" w:val="clear"/>
+            <w:shd w:fill="FFFFFF" w:val="clear"/>
             <w:tcMar>
-              <w:left w:w="52" w:type="dxa"/>
+              <w:left w:w="40" w:type="dxa"/>
             </w:tcMar>
             <w:vAlign w:val="center"/>
           </w:tcPr>
@@ -396,7 +419,7 @@
         </w:trPr>
         <w:tc>
           <w:tcPr>
-            <w:tcW w:w="899" w:type="dxa"/>
+            <w:tcW w:w="893" w:type="dxa"/>
             <w:tcBorders>
               <w:top w:val="nil"/>
               <w:left w:val="single" w:sz="2" w:space="0" w:color="000001"/>
@@ -405,9 +428,9 @@
               <w:right w:val="nil"/>
               <w:insideV w:val="nil"/>
             </w:tcBorders>
-            <w:shd w:fill="auto" w:val="clear"/>
+            <w:shd w:fill="FFFFFF" w:val="clear"/>
             <w:tcMar>
-              <w:left w:w="52" w:type="dxa"/>
+              <w:left w:w="40" w:type="dxa"/>
             </w:tcMar>
             <w:vAlign w:val="center"/>
           </w:tcPr>
@@ -425,7 +448,7 @@
         </w:tc>
         <w:tc>
           <w:tcPr>
-            <w:tcW w:w="4469" w:type="dxa"/>
+            <w:tcW w:w="5400" w:type="dxa"/>
             <w:tcBorders>
               <w:top w:val="nil"/>
               <w:left w:val="single" w:sz="2" w:space="0" w:color="000001"/>
@@ -434,11 +457,28 @@
               <w:right w:val="nil"/>
               <w:insideV w:val="nil"/>
             </w:tcBorders>
-            <w:shd w:fill="auto" w:val="clear"/>
+            <w:shd w:fill="FFFFFF" w:val="clear"/>
             <w:tcMar>
-              <w:left w:w="52" w:type="dxa"/>
+              <w:left w:w="40" w:type="dxa"/>
             </w:tcMar>
           </w:tcPr>
+          <w:p>
+            <w:pPr>
+              <w:pStyle w:val="TableContents"/>
+              <w:widowControl/>
+              <w:suppressLineNumbers/>
+              <w:suppressAutoHyphens w:val="true"/>
+              <w:bidi w:val="0"/>
+              <w:ind w:left="57" w:right="0" w:hanging="0"/>
+              <w:jc w:val="left"/>
+              <w:textAlignment w:val="baseline"/>
+              <w:rPr/>
+            </w:pPr>
+            <w:r>
+              <w:rPr/>
+              <w:t>Compiles a program used to test the Number class.</w:t>
+            </w:r>
+          </w:p>
           <w:p>
             <w:pPr>
               <w:pStyle w:val="TableContents"/>
@@ -487,7 +527,7 @@
         </w:tc>
         <w:tc>
           <w:tcPr>
-            <w:tcW w:w="4469" w:type="dxa"/>
+            <w:tcW w:w="3533" w:type="dxa"/>
             <w:tcBorders>
               <w:top w:val="nil"/>
               <w:left w:val="single" w:sz="2" w:space="0" w:color="000001"/>
@@ -496,9 +536,9 @@
               <w:right w:val="nil"/>
               <w:insideV w:val="nil"/>
             </w:tcBorders>
-            <w:shd w:fill="auto" w:val="clear"/>
+            <w:shd w:fill="FFFFFF" w:val="clear"/>
             <w:tcMar>
-              <w:left w:w="52" w:type="dxa"/>
+              <w:left w:w="40" w:type="dxa"/>
             </w:tcMar>
           </w:tcPr>
           <w:p>
@@ -514,7 +554,7 @@
         </w:tc>
         <w:tc>
           <w:tcPr>
-            <w:tcW w:w="4468" w:type="dxa"/>
+            <w:tcW w:w="4464" w:type="dxa"/>
             <w:tcBorders>
               <w:top w:val="nil"/>
               <w:left w:val="single" w:sz="2" w:space="0" w:color="000001"/>
@@ -523,10 +563,10 @@
               <w:right w:val="nil"/>
               <w:insideV w:val="nil"/>
             </w:tcBorders>
-            <w:shd w:fill="auto" w:val="clear"/>
+            <w:shd w:fill="FFFFFF" w:val="clear"/>
             <w:tcMar>
               <w:top w:w="0" w:type="dxa"/>
-              <w:left w:w="7" w:type="dxa"/>
+              <w:left w:w="-2" w:type="dxa"/>
               <w:bottom w:w="0" w:type="dxa"/>
               <w:right w:w="10" w:type="dxa"/>
             </w:tcMar>
@@ -544,7 +584,7 @@
         </w:tc>
         <w:tc>
           <w:tcPr>
-            <w:tcW w:w="1265" w:type="dxa"/>
+            <w:tcW w:w="1280" w:type="dxa"/>
             <w:tcBorders>
               <w:top w:val="nil"/>
               <w:left w:val="single" w:sz="2" w:space="0" w:color="000001"/>
@@ -553,9 +593,9 @@
               <w:right w:val="single" w:sz="2" w:space="0" w:color="000001"/>
               <w:insideV w:val="single" w:sz="2" w:space="0" w:color="000001"/>
             </w:tcBorders>
-            <w:shd w:fill="auto" w:val="clear"/>
+            <w:shd w:fill="FFFFFF" w:val="clear"/>
             <w:tcMar>
-              <w:left w:w="52" w:type="dxa"/>
+              <w:left w:w="40" w:type="dxa"/>
             </w:tcMar>
             <w:vAlign w:val="center"/>
           </w:tcPr>
@@ -578,7 +618,7 @@
         </w:trPr>
         <w:tc>
           <w:tcPr>
-            <w:tcW w:w="899" w:type="dxa"/>
+            <w:tcW w:w="893" w:type="dxa"/>
             <w:tcBorders>
               <w:top w:val="nil"/>
               <w:left w:val="single" w:sz="2" w:space="0" w:color="000001"/>
@@ -587,9 +627,9 @@
               <w:right w:val="nil"/>
               <w:insideV w:val="nil"/>
             </w:tcBorders>
-            <w:shd w:fill="auto" w:val="clear"/>
+            <w:shd w:fill="FFFFFF" w:val="clear"/>
             <w:tcMar>
-              <w:left w:w="52" w:type="dxa"/>
+              <w:left w:w="40" w:type="dxa"/>
             </w:tcMar>
             <w:vAlign w:val="center"/>
           </w:tcPr>
@@ -607,7 +647,7 @@
         </w:tc>
         <w:tc>
           <w:tcPr>
-            <w:tcW w:w="4469" w:type="dxa"/>
+            <w:tcW w:w="5400" w:type="dxa"/>
             <w:tcBorders>
               <w:top w:val="nil"/>
               <w:left w:val="single" w:sz="2" w:space="0" w:color="000001"/>
@@ -616,11 +656,21 @@
               <w:right w:val="nil"/>
               <w:insideV w:val="nil"/>
             </w:tcBorders>
-            <w:shd w:fill="auto" w:val="clear"/>
+            <w:shd w:fill="FFFFFF" w:val="clear"/>
             <w:tcMar>
-              <w:left w:w="52" w:type="dxa"/>
+              <w:left w:w="40" w:type="dxa"/>
             </w:tcMar>
           </w:tcPr>
+          <w:p>
+            <w:pPr>
+              <w:pStyle w:val="TableContents"/>
+              <w:rPr/>
+            </w:pPr>
+            <w:r>
+              <w:rPr/>
+              <w:t>Compiles the process version of the application and runs it.</w:t>
+            </w:r>
+          </w:p>
           <w:p>
             <w:pPr>
               <w:pStyle w:val="TableContents"/>
@@ -628,12 +678,11 @@
                 <w:ilvl w:val="0"/>
                 <w:numId w:val="3"/>
               </w:numPr>
-              <w:ind w:left="395" w:right="0" w:hanging="360"/>
-              <w:rPr/>
-            </w:pPr>
-            <w:r>
-              <w:rPr/>
-              <w:t>Start the application</w:t>
+              <w:rPr/>
+            </w:pPr>
+            <w:r>
+              <w:rPr/>
+              <w:t>make clean</w:t>
             </w:r>
           </w:p>
           <w:p>
@@ -643,12 +692,11 @@
                 <w:ilvl w:val="0"/>
                 <w:numId w:val="3"/>
               </w:numPr>
-              <w:ind w:left="395" w:right="0" w:hanging="360"/>
-              <w:rPr/>
-            </w:pPr>
-            <w:r>
-              <w:rPr/>
-              <w:t>Start the server on localhost</w:t>
+              <w:rPr/>
+            </w:pPr>
+            <w:r>
+              <w:rPr/>
+              <w:t>make Processes-Main</w:t>
             </w:r>
           </w:p>
           <w:p>
@@ -658,18 +706,17 @@
                 <w:ilvl w:val="0"/>
                 <w:numId w:val="3"/>
               </w:numPr>
-              <w:ind w:left="395" w:right="0" w:hanging="360"/>
-              <w:rPr/>
-            </w:pPr>
-            <w:r>
-              <w:rPr/>
-              <w:t>Connect to the server on localhost</w:t>
+              <w:rPr/>
+            </w:pPr>
+            <w:r>
+              <w:rPr/>
+              <w:t>valgrind ./Processes-Main.out 100000 ./file</w:t>
             </w:r>
           </w:p>
         </w:tc>
         <w:tc>
           <w:tcPr>
-            <w:tcW w:w="4469" w:type="dxa"/>
+            <w:tcW w:w="3533" w:type="dxa"/>
             <w:tcBorders>
               <w:top w:val="nil"/>
               <w:left w:val="single" w:sz="2" w:space="0" w:color="000001"/>
@@ -678,25 +725,57 @@
               <w:right w:val="nil"/>
               <w:insideV w:val="nil"/>
             </w:tcBorders>
-            <w:shd w:fill="auto" w:val="clear"/>
+            <w:shd w:fill="FFFFFF" w:val="clear"/>
             <w:tcMar>
-              <w:left w:w="52" w:type="dxa"/>
+              <w:left w:w="40" w:type="dxa"/>
             </w:tcMar>
           </w:tcPr>
           <w:p>
             <w:pPr>
               <w:pStyle w:val="TableContents"/>
-              <w:rPr/>
-            </w:pPr>
-            <w:r>
-              <w:rPr/>
-              <w:t xml:space="preserve">The client connects successfully to the server </w:t>
+              <w:numPr>
+                <w:ilvl w:val="0"/>
+                <w:numId w:val="5"/>
+              </w:numPr>
+              <w:rPr/>
+            </w:pPr>
+            <w:r>
+              <w:rPr/>
+              <w:t>The program is run and valgrind shows that there are no memory leaks.</w:t>
+            </w:r>
+          </w:p>
+          <w:p>
+            <w:pPr>
+              <w:pStyle w:val="TableContents"/>
+              <w:numPr>
+                <w:ilvl w:val="0"/>
+                <w:numId w:val="5"/>
+              </w:numPr>
+              <w:rPr/>
+            </w:pPr>
+            <w:r>
+              <w:rPr/>
+              <w:t>It also creates a file in the current directory named “file” that contains what was printed to the screen within.</w:t>
+            </w:r>
+          </w:p>
+          <w:p>
+            <w:pPr>
+              <w:pStyle w:val="TableContents"/>
+              <w:numPr>
+                <w:ilvl w:val="0"/>
+                <w:numId w:val="5"/>
+              </w:numPr>
+              <w:rPr/>
+            </w:pPr>
+            <w:r>
+              <w:rPr/>
+              <w:t>Output on stdout shows all the factors of 100000 starting at 1, ending at 100000.</w:t>
             </w:r>
           </w:p>
         </w:tc>
         <w:tc>
           <w:tcPr>
-            <w:tcW w:w="4468" w:type="dxa"/>
+            <w:tcW w:w="4464" w:type="dxa"/>
             <w:tcBorders>
               <w:top w:val="nil"/>
               <w:left w:val="single" w:sz="2" w:space="0" w:color="000001"/>
@@ -705,10 +784,10 @@
               <w:right w:val="nil"/>
               <w:insideV w:val="nil"/>
             </w:tcBorders>
-            <w:shd w:fill="auto" w:val="clear"/>
+            <w:shd w:fill="FFFFFF" w:val="clear"/>
             <w:tcMar>
               <w:top w:w="0" w:type="dxa"/>
-              <w:left w:w="7" w:type="dxa"/>
+              <w:left w:w="-2" w:type="dxa"/>
               <w:bottom w:w="0" w:type="dxa"/>
               <w:right w:w="10" w:type="dxa"/>
             </w:tcMar>
@@ -726,7 +805,7 @@
         </w:tc>
         <w:tc>
           <w:tcPr>
-            <w:tcW w:w="1265" w:type="dxa"/>
+            <w:tcW w:w="1280" w:type="dxa"/>
             <w:tcBorders>
               <w:top w:val="nil"/>
               <w:left w:val="single" w:sz="2" w:space="0" w:color="000001"/>
@@ -735,9 +814,9 @@
               <w:right w:val="single" w:sz="2" w:space="0" w:color="000001"/>
               <w:insideV w:val="single" w:sz="2" w:space="0" w:color="000001"/>
             </w:tcBorders>
-            <w:shd w:fill="auto" w:val="clear"/>
+            <w:shd w:fill="FFFFFF" w:val="clear"/>
             <w:tcMar>
-              <w:left w:w="52" w:type="dxa"/>
+              <w:left w:w="40" w:type="dxa"/>
             </w:tcMar>
             <w:vAlign w:val="center"/>
           </w:tcPr>
@@ -760,7 +839,7 @@
         </w:trPr>
         <w:tc>
           <w:tcPr>
-            <w:tcW w:w="899" w:type="dxa"/>
+            <w:tcW w:w="893" w:type="dxa"/>
             <w:tcBorders>
               <w:top w:val="nil"/>
               <w:left w:val="single" w:sz="2" w:space="0" w:color="000001"/>
@@ -769,9 +848,9 @@
               <w:right w:val="nil"/>
               <w:insideV w:val="nil"/>
             </w:tcBorders>
-            <w:shd w:fill="auto" w:val="clear"/>
+            <w:shd w:fill="FFFFFF" w:val="clear"/>
             <w:tcMar>
-              <w:left w:w="52" w:type="dxa"/>
+              <w:left w:w="40" w:type="dxa"/>
             </w:tcMar>
             <w:vAlign w:val="center"/>
           </w:tcPr>
@@ -783,13 +862,13 @@
             </w:pPr>
             <w:r>
               <w:rPr/>
-              <w:t>9</w:t>
+              <w:t>4</w:t>
             </w:r>
           </w:p>
         </w:tc>
         <w:tc>
           <w:tcPr>
-            <w:tcW w:w="4469" w:type="dxa"/>
+            <w:tcW w:w="5400" w:type="dxa"/>
             <w:tcBorders>
               <w:top w:val="nil"/>
               <w:left w:val="single" w:sz="2" w:space="0" w:color="000001"/>
@@ -798,26 +877,67 @@
               <w:right w:val="nil"/>
               <w:insideV w:val="nil"/>
             </w:tcBorders>
-            <w:shd w:fill="auto" w:val="clear"/>
+            <w:shd w:fill="FFFFFF" w:val="clear"/>
             <w:tcMar>
-              <w:left w:w="52" w:type="dxa"/>
+              <w:left w:w="40" w:type="dxa"/>
             </w:tcMar>
           </w:tcPr>
           <w:p>
             <w:pPr>
               <w:pStyle w:val="TableContents"/>
-              <w:ind w:left="35" w:right="0" w:hanging="0"/>
-              <w:rPr/>
-            </w:pPr>
-            <w:r>
-              <w:rPr/>
-              <w:t>Repeat test 7</w:t>
+              <w:rPr/>
+            </w:pPr>
+            <w:r>
+              <w:rPr/>
+              <w:t>Compiles the threaded version of the application and runs it.</w:t>
+            </w:r>
+          </w:p>
+          <w:p>
+            <w:pPr>
+              <w:pStyle w:val="TableContents"/>
+              <w:numPr>
+                <w:ilvl w:val="0"/>
+                <w:numId w:val="4"/>
+              </w:numPr>
+              <w:rPr/>
+            </w:pPr>
+            <w:r>
+              <w:rPr/>
+              <w:t>make clean</w:t>
+            </w:r>
+          </w:p>
+          <w:p>
+            <w:pPr>
+              <w:pStyle w:val="TableContents"/>
+              <w:numPr>
+                <w:ilvl w:val="0"/>
+                <w:numId w:val="4"/>
+              </w:numPr>
+              <w:rPr/>
+            </w:pPr>
+            <w:r>
+              <w:rPr/>
+              <w:t>make Threads-Main</w:t>
+            </w:r>
+          </w:p>
+          <w:p>
+            <w:pPr>
+              <w:pStyle w:val="TableContents"/>
+              <w:numPr>
+                <w:ilvl w:val="0"/>
+                <w:numId w:val="4"/>
+              </w:numPr>
+              <w:rPr/>
+            </w:pPr>
+            <w:r>
+              <w:rPr/>
+              <w:t>valgrind ./Threads-Main.out 100000 ./file</w:t>
             </w:r>
           </w:p>
         </w:tc>
         <w:tc>
           <w:tcPr>
-            <w:tcW w:w="4469" w:type="dxa"/>
+            <w:tcW w:w="3533" w:type="dxa"/>
             <w:tcBorders>
               <w:top w:val="nil"/>
               <w:left w:val="single" w:sz="2" w:space="0" w:color="000001"/>
@@ -826,9 +946,9 @@
               <w:right w:val="nil"/>
               <w:insideV w:val="nil"/>
             </w:tcBorders>
-            <w:shd w:fill="auto" w:val="clear"/>
+            <w:shd w:fill="FFFFFF" w:val="clear"/>
             <w:tcMar>
-              <w:left w:w="52" w:type="dxa"/>
+              <w:left w:w="40" w:type="dxa"/>
             </w:tcMar>
           </w:tcPr>
           <w:p>
@@ -838,13 +958,13 @@
             </w:pPr>
             <w:r>
               <w:rPr/>
-              <w:t>Same as test 7</w:t>
+              <w:t>Same as test 3</w:t>
             </w:r>
           </w:p>
         </w:tc>
         <w:tc>
           <w:tcPr>
-            <w:tcW w:w="4468" w:type="dxa"/>
+            <w:tcW w:w="4464" w:type="dxa"/>
             <w:tcBorders>
               <w:top w:val="nil"/>
               <w:left w:val="single" w:sz="2" w:space="0" w:color="000001"/>
@@ -853,10 +973,10 @@
               <w:right w:val="nil"/>
               <w:insideV w:val="nil"/>
             </w:tcBorders>
-            <w:shd w:fill="auto" w:val="clear"/>
+            <w:shd w:fill="FFFFFF" w:val="clear"/>
             <w:tcMar>
               <w:top w:w="0" w:type="dxa"/>
-              <w:left w:w="7" w:type="dxa"/>
+              <w:left w:w="-2" w:type="dxa"/>
               <w:bottom w:w="0" w:type="dxa"/>
               <w:right w:w="10" w:type="dxa"/>
             </w:tcMar>
@@ -874,7 +994,7 @@
         </w:tc>
         <w:tc>
           <w:tcPr>
-            <w:tcW w:w="1265" w:type="dxa"/>
+            <w:tcW w:w="1280" w:type="dxa"/>
             <w:tcBorders>
               <w:top w:val="nil"/>
               <w:left w:val="single" w:sz="2" w:space="0" w:color="000001"/>
@@ -883,9 +1003,9 @@
               <w:right w:val="single" w:sz="2" w:space="0" w:color="000001"/>
               <w:insideV w:val="single" w:sz="2" w:space="0" w:color="000001"/>
             </w:tcBorders>
-            <w:shd w:fill="auto" w:val="clear"/>
+            <w:shd w:fill="FFFFFF" w:val="clear"/>
             <w:tcMar>
-              <w:left w:w="52" w:type="dxa"/>
+              <w:left w:w="40" w:type="dxa"/>
             </w:tcMar>
             <w:vAlign w:val="center"/>
           </w:tcPr>
@@ -906,554 +1026,6 @@
     <w:p>
       <w:pPr>
         <w:pStyle w:val="Normal"/>
-        <w:rPr/>
-      </w:pPr>
-      <w:r>
-        <w:rPr/>
-      </w:r>
-    </w:p>
-    <w:p>
-      <w:pPr>
-        <w:pStyle w:val="Heading1"/>
-        <w:pageBreakBefore/>
-        <w:rPr/>
-      </w:pPr>
-      <w:r>
-        <w:rPr/>
-        <w:t>Bugs</w:t>
-      </w:r>
-    </w:p>
-    <w:tbl>
-      <w:tblPr>
-        <w:jc w:val="left"/>
-        <w:tblInd w:w="-890" w:type="dxa"/>
-        <w:tblBorders>
-          <w:top w:val="single" w:sz="2" w:space="0" w:color="000001"/>
-          <w:left w:val="single" w:sz="2" w:space="0" w:color="000001"/>
-          <w:bottom w:val="single" w:sz="2" w:space="0" w:color="000001"/>
-          <w:insideH w:val="single" w:sz="2" w:space="0" w:color="000001"/>
-          <w:right w:val="nil"/>
-          <w:insideV w:val="nil"/>
-        </w:tblBorders>
-        <w:tblCellMar>
-          <w:top w:w="55" w:type="dxa"/>
-          <w:left w:w="52" w:type="dxa"/>
-          <w:bottom w:w="55" w:type="dxa"/>
-          <w:right w:w="55" w:type="dxa"/>
-        </w:tblCellMar>
-      </w:tblPr>
-      <w:tblGrid>
-        <w:gridCol w:w="809"/>
-        <w:gridCol w:w="4559"/>
-        <w:gridCol w:w="4559"/>
-        <w:gridCol w:w="4559"/>
-        <w:gridCol w:w="1084"/>
-      </w:tblGrid>
-      <w:tr>
-        <w:trPr>
-          <w:tblHeader w:val="true"/>
-          <w:cantSplit w:val="false"/>
-        </w:trPr>
-        <w:tc>
-          <w:tcPr>
-            <w:tcW w:w="809" w:type="dxa"/>
-            <w:tcBorders>
-              <w:top w:val="single" w:sz="2" w:space="0" w:color="000001"/>
-              <w:left w:val="single" w:sz="2" w:space="0" w:color="000001"/>
-              <w:bottom w:val="single" w:sz="2" w:space="0" w:color="000001"/>
-              <w:insideH w:val="single" w:sz="2" w:space="0" w:color="000001"/>
-              <w:right w:val="nil"/>
-              <w:insideV w:val="nil"/>
-            </w:tcBorders>
-            <w:shd w:fill="auto" w:val="clear"/>
-            <w:tcMar>
-              <w:left w:w="52" w:type="dxa"/>
-            </w:tcMar>
-          </w:tcPr>
-          <w:p>
-            <w:pPr>
-              <w:pStyle w:val="TableContents"/>
-              <w:jc w:val="center"/>
-              <w:rPr>
-                <w:b/>
-              </w:rPr>
-            </w:pPr>
-            <w:r>
-              <w:rPr>
-                <w:b/>
-              </w:rPr>
-              <w:t>Bug #</w:t>
-            </w:r>
-          </w:p>
-        </w:tc>
-        <w:tc>
-          <w:tcPr>
-            <w:tcW w:w="4559" w:type="dxa"/>
-            <w:tcBorders>
-              <w:top w:val="single" w:sz="2" w:space="0" w:color="000001"/>
-              <w:left w:val="single" w:sz="2" w:space="0" w:color="000001"/>
-              <w:bottom w:val="single" w:sz="2" w:space="0" w:color="000001"/>
-              <w:insideH w:val="single" w:sz="2" w:space="0" w:color="000001"/>
-              <w:right w:val="nil"/>
-              <w:insideV w:val="nil"/>
-            </w:tcBorders>
-            <w:shd w:fill="auto" w:val="clear"/>
-            <w:tcMar>
-              <w:left w:w="52" w:type="dxa"/>
-            </w:tcMar>
-          </w:tcPr>
-          <w:p>
-            <w:pPr>
-              <w:pStyle w:val="TableContents"/>
-              <w:jc w:val="center"/>
-              <w:rPr>
-                <w:b/>
-              </w:rPr>
-            </w:pPr>
-            <w:r>
-              <w:rPr>
-                <w:b/>
-              </w:rPr>
-              <w:t>Steps to reproduce &amp; effect</w:t>
-            </w:r>
-          </w:p>
-        </w:tc>
-        <w:tc>
-          <w:tcPr>
-            <w:tcW w:w="4559" w:type="dxa"/>
-            <w:tcBorders>
-              <w:top w:val="single" w:sz="2" w:space="0" w:color="000001"/>
-              <w:left w:val="single" w:sz="2" w:space="0" w:color="000001"/>
-              <w:bottom w:val="single" w:sz="2" w:space="0" w:color="000001"/>
-              <w:insideH w:val="single" w:sz="2" w:space="0" w:color="000001"/>
-              <w:right w:val="nil"/>
-              <w:insideV w:val="nil"/>
-            </w:tcBorders>
-            <w:shd w:fill="auto" w:val="clear"/>
-            <w:tcMar>
-              <w:left w:w="52" w:type="dxa"/>
-            </w:tcMar>
-          </w:tcPr>
-          <w:p>
-            <w:pPr>
-              <w:pStyle w:val="TableContents"/>
-              <w:jc w:val="center"/>
-              <w:rPr>
-                <w:b/>
-              </w:rPr>
-            </w:pPr>
-            <w:r>
-              <w:rPr>
-                <w:b/>
-              </w:rPr>
-              <w:t>Cause</w:t>
-            </w:r>
-          </w:p>
-        </w:tc>
-        <w:tc>
-          <w:tcPr>
-            <w:tcW w:w="4559" w:type="dxa"/>
-            <w:tcBorders>
-              <w:top w:val="single" w:sz="2" w:space="0" w:color="000001"/>
-              <w:left w:val="single" w:sz="2" w:space="0" w:color="000001"/>
-              <w:bottom w:val="single" w:sz="2" w:space="0" w:color="000001"/>
-              <w:insideH w:val="single" w:sz="2" w:space="0" w:color="000001"/>
-              <w:right w:val="nil"/>
-              <w:insideV w:val="nil"/>
-            </w:tcBorders>
-            <w:shd w:fill="auto" w:val="clear"/>
-            <w:tcMar>
-              <w:top w:w="0" w:type="dxa"/>
-              <w:left w:w="7" w:type="dxa"/>
-              <w:bottom w:w="0" w:type="dxa"/>
-              <w:right w:w="10" w:type="dxa"/>
-            </w:tcMar>
-          </w:tcPr>
-          <w:p>
-            <w:pPr>
-              <w:pStyle w:val="TableContents"/>
-              <w:jc w:val="center"/>
-              <w:rPr>
-                <w:b/>
-              </w:rPr>
-            </w:pPr>
-            <w:r>
-              <w:rPr>
-                <w:b/>
-              </w:rPr>
-              <w:t>How it was resolved</w:t>
-            </w:r>
-          </w:p>
-        </w:tc>
-        <w:tc>
-          <w:tcPr>
-            <w:tcW w:w="1084" w:type="dxa"/>
-            <w:tcBorders>
-              <w:top w:val="single" w:sz="2" w:space="0" w:color="000001"/>
-              <w:left w:val="single" w:sz="2" w:space="0" w:color="000001"/>
-              <w:bottom w:val="single" w:sz="2" w:space="0" w:color="000001"/>
-              <w:insideH w:val="single" w:sz="2" w:space="0" w:color="000001"/>
-              <w:right w:val="single" w:sz="2" w:space="0" w:color="000001"/>
-              <w:insideV w:val="single" w:sz="2" w:space="0" w:color="000001"/>
-            </w:tcBorders>
-            <w:shd w:fill="auto" w:val="clear"/>
-            <w:tcMar>
-              <w:left w:w="52" w:type="dxa"/>
-            </w:tcMar>
-          </w:tcPr>
-          <w:p>
-            <w:pPr>
-              <w:pStyle w:val="TableContents"/>
-              <w:jc w:val="center"/>
-              <w:rPr>
-                <w:b/>
-              </w:rPr>
-            </w:pPr>
-            <w:r>
-              <w:rPr>
-                <w:b/>
-              </w:rPr>
-              <w:t>Solved</w:t>
-            </w:r>
-          </w:p>
-        </w:tc>
-      </w:tr>
-      <w:tr>
-        <w:trPr>
-          <w:cantSplit w:val="false"/>
-        </w:trPr>
-        <w:tc>
-          <w:tcPr>
-            <w:tcW w:w="809" w:type="dxa"/>
-            <w:tcBorders>
-              <w:top w:val="nil"/>
-              <w:left w:val="single" w:sz="2" w:space="0" w:color="000001"/>
-              <w:bottom w:val="single" w:sz="2" w:space="0" w:color="000001"/>
-              <w:insideH w:val="single" w:sz="2" w:space="0" w:color="000001"/>
-              <w:right w:val="nil"/>
-              <w:insideV w:val="nil"/>
-            </w:tcBorders>
-            <w:shd w:fill="auto" w:val="clear"/>
-            <w:tcMar>
-              <w:left w:w="52" w:type="dxa"/>
-            </w:tcMar>
-            <w:vAlign w:val="center"/>
-          </w:tcPr>
-          <w:p>
-            <w:pPr>
-              <w:pStyle w:val="TableContents"/>
-              <w:jc w:val="center"/>
-              <w:rPr/>
-            </w:pPr>
-            <w:r>
-              <w:rPr/>
-              <w:t>1</w:t>
-            </w:r>
-          </w:p>
-        </w:tc>
-        <w:tc>
-          <w:tcPr>
-            <w:tcW w:w="4559" w:type="dxa"/>
-            <w:tcBorders>
-              <w:top w:val="nil"/>
-              <w:left w:val="single" w:sz="2" w:space="0" w:color="000001"/>
-              <w:bottom w:val="single" w:sz="2" w:space="0" w:color="000001"/>
-              <w:insideH w:val="single" w:sz="2" w:space="0" w:color="000001"/>
-              <w:right w:val="nil"/>
-              <w:insideV w:val="nil"/>
-            </w:tcBorders>
-            <w:shd w:fill="auto" w:val="clear"/>
-            <w:tcMar>
-              <w:left w:w="52" w:type="dxa"/>
-            </w:tcMar>
-          </w:tcPr>
-          <w:p>
-            <w:pPr>
-              <w:pStyle w:val="TableContents"/>
-              <w:rPr/>
-            </w:pPr>
-            <w:r>
-              <w:rPr/>
-              <w:t>Navigate through some directories, and try to navigate into a directory with elevated privileges.</w:t>
-            </w:r>
-          </w:p>
-          <w:p>
-            <w:pPr>
-              <w:pStyle w:val="TableContents"/>
-              <w:rPr/>
-            </w:pPr>
-            <w:r>
-              <w:rPr/>
-            </w:r>
-          </w:p>
-          <w:p>
-            <w:pPr>
-              <w:pStyle w:val="TableContents"/>
-              <w:rPr/>
-            </w:pPr>
-            <w:r>
-              <w:rPr/>
-              <w:t>The application fails to navigate into the directory, and does nothing.</w:t>
-            </w:r>
-          </w:p>
-        </w:tc>
-        <w:tc>
-          <w:tcPr>
-            <w:tcW w:w="4559" w:type="dxa"/>
-            <w:tcBorders>
-              <w:top w:val="nil"/>
-              <w:left w:val="single" w:sz="2" w:space="0" w:color="000001"/>
-              <w:bottom w:val="single" w:sz="2" w:space="0" w:color="000001"/>
-              <w:insideH w:val="single" w:sz="2" w:space="0" w:color="000001"/>
-              <w:right w:val="nil"/>
-              <w:insideV w:val="nil"/>
-            </w:tcBorders>
-            <w:shd w:fill="auto" w:val="clear"/>
-            <w:tcMar>
-              <w:left w:w="52" w:type="dxa"/>
-            </w:tcMar>
-          </w:tcPr>
-          <w:p>
-            <w:pPr>
-              <w:pStyle w:val="TableContents"/>
-              <w:rPr/>
-            </w:pPr>
-            <w:r>
-              <w:rPr/>
-              <w:t>The application does not have the permissions to read the directory.</w:t>
-            </w:r>
-          </w:p>
-        </w:tc>
-        <w:tc>
-          <w:tcPr>
-            <w:tcW w:w="4559" w:type="dxa"/>
-            <w:tcBorders>
-              <w:top w:val="nil"/>
-              <w:left w:val="single" w:sz="2" w:space="0" w:color="000001"/>
-              <w:bottom w:val="single" w:sz="2" w:space="0" w:color="000001"/>
-              <w:insideH w:val="single" w:sz="2" w:space="0" w:color="000001"/>
-              <w:right w:val="nil"/>
-              <w:insideV w:val="nil"/>
-            </w:tcBorders>
-            <w:shd w:fill="auto" w:val="clear"/>
-            <w:tcMar>
-              <w:top w:w="0" w:type="dxa"/>
-              <w:left w:w="7" w:type="dxa"/>
-              <w:bottom w:w="0" w:type="dxa"/>
-              <w:right w:w="10" w:type="dxa"/>
-            </w:tcMar>
-          </w:tcPr>
-          <w:p>
-            <w:pPr>
-              <w:pStyle w:val="TableContents"/>
-              <w:rPr/>
-            </w:pPr>
-            <w:r>
-              <w:rPr/>
-              <w:t>Run the application in administrator mode</w:t>
-            </w:r>
-          </w:p>
-        </w:tc>
-        <w:tc>
-          <w:tcPr>
-            <w:tcW w:w="1084" w:type="dxa"/>
-            <w:tcBorders>
-              <w:top w:val="nil"/>
-              <w:left w:val="single" w:sz="2" w:space="0" w:color="000001"/>
-              <w:bottom w:val="single" w:sz="2" w:space="0" w:color="000001"/>
-              <w:insideH w:val="single" w:sz="2" w:space="0" w:color="000001"/>
-              <w:right w:val="single" w:sz="2" w:space="0" w:color="000001"/>
-              <w:insideV w:val="single" w:sz="2" w:space="0" w:color="000001"/>
-            </w:tcBorders>
-            <w:shd w:fill="auto" w:val="clear"/>
-            <w:tcMar>
-              <w:left w:w="52" w:type="dxa"/>
-            </w:tcMar>
-            <w:vAlign w:val="center"/>
-          </w:tcPr>
-          <w:p>
-            <w:pPr>
-              <w:pStyle w:val="TableContents"/>
-              <w:jc w:val="center"/>
-              <w:rPr/>
-            </w:pPr>
-            <w:r>
-              <w:rPr/>
-              <w:t>Kind of</w:t>
-            </w:r>
-          </w:p>
-        </w:tc>
-      </w:tr>
-      <w:tr>
-        <w:trPr>
-          <w:cantSplit w:val="false"/>
-        </w:trPr>
-        <w:tc>
-          <w:tcPr>
-            <w:tcW w:w="809" w:type="dxa"/>
-            <w:tcBorders>
-              <w:top w:val="nil"/>
-              <w:left w:val="single" w:sz="2" w:space="0" w:color="000001"/>
-              <w:bottom w:val="single" w:sz="2" w:space="0" w:color="000001"/>
-              <w:insideH w:val="single" w:sz="2" w:space="0" w:color="000001"/>
-              <w:right w:val="nil"/>
-              <w:insideV w:val="nil"/>
-            </w:tcBorders>
-            <w:shd w:fill="auto" w:val="clear"/>
-            <w:tcMar>
-              <w:left w:w="52" w:type="dxa"/>
-            </w:tcMar>
-            <w:vAlign w:val="center"/>
-          </w:tcPr>
-          <w:p>
-            <w:pPr>
-              <w:pStyle w:val="TableContents"/>
-              <w:jc w:val="center"/>
-              <w:rPr/>
-            </w:pPr>
-            <w:r>
-              <w:rPr/>
-              <w:t>2</w:t>
-            </w:r>
-          </w:p>
-        </w:tc>
-        <w:tc>
-          <w:tcPr>
-            <w:tcW w:w="4559" w:type="dxa"/>
-            <w:tcBorders>
-              <w:top w:val="nil"/>
-              <w:left w:val="single" w:sz="2" w:space="0" w:color="000001"/>
-              <w:bottom w:val="single" w:sz="2" w:space="0" w:color="000001"/>
-              <w:insideH w:val="single" w:sz="2" w:space="0" w:color="000001"/>
-              <w:right w:val="nil"/>
-              <w:insideV w:val="nil"/>
-            </w:tcBorders>
-            <w:shd w:fill="auto" w:val="clear"/>
-            <w:tcMar>
-              <w:left w:w="52" w:type="dxa"/>
-            </w:tcMar>
-          </w:tcPr>
-          <w:p>
-            <w:pPr>
-              <w:pStyle w:val="TableContents"/>
-              <w:rPr/>
-            </w:pPr>
-            <w:r>
-              <w:rPr/>
-              <w:t>Upload a text file to the remote host.</w:t>
-            </w:r>
-          </w:p>
-          <w:p>
-            <w:pPr>
-              <w:pStyle w:val="TableContents"/>
-              <w:rPr/>
-            </w:pPr>
-            <w:r>
-              <w:rPr/>
-            </w:r>
-          </w:p>
-          <w:p>
-            <w:pPr>
-              <w:pStyle w:val="TableContents"/>
-              <w:rPr/>
-            </w:pPr>
-            <w:r>
-              <w:rPr/>
-              <w:t>Open the uploaded file on the remote host, and compare the last bit of this file with the last bit of the original file. They do not match.</w:t>
-            </w:r>
-          </w:p>
-        </w:tc>
-        <w:tc>
-          <w:tcPr>
-            <w:tcW w:w="4559" w:type="dxa"/>
-            <w:tcBorders>
-              <w:top w:val="nil"/>
-              <w:left w:val="single" w:sz="2" w:space="0" w:color="000001"/>
-              <w:bottom w:val="single" w:sz="2" w:space="0" w:color="000001"/>
-              <w:insideH w:val="single" w:sz="2" w:space="0" w:color="000001"/>
-              <w:right w:val="nil"/>
-              <w:insideV w:val="nil"/>
-            </w:tcBorders>
-            <w:shd w:fill="auto" w:val="clear"/>
-            <w:tcMar>
-              <w:left w:w="52" w:type="dxa"/>
-            </w:tcMar>
-          </w:tcPr>
-          <w:p>
-            <w:pPr>
-              <w:pStyle w:val="TableContents"/>
-              <w:rPr/>
-            </w:pPr>
-            <w:r>
-              <w:rPr/>
-              <w:t>The protocol for transferring files always writes the whole buffer into the file, even if it was only partially filled with new data from read operations, causing old data to be written to the new file.</w:t>
-            </w:r>
-          </w:p>
-        </w:tc>
-        <w:tc>
-          <w:tcPr>
-            <w:tcW w:w="4559" w:type="dxa"/>
-            <w:tcBorders>
-              <w:top w:val="nil"/>
-              <w:left w:val="single" w:sz="2" w:space="0" w:color="000001"/>
-              <w:bottom w:val="single" w:sz="2" w:space="0" w:color="000001"/>
-              <w:insideH w:val="single" w:sz="2" w:space="0" w:color="000001"/>
-              <w:right w:val="nil"/>
-              <w:insideV w:val="nil"/>
-            </w:tcBorders>
-            <w:shd w:fill="auto" w:val="clear"/>
-            <w:tcMar>
-              <w:top w:w="0" w:type="dxa"/>
-              <w:left w:w="7" w:type="dxa"/>
-              <w:bottom w:w="0" w:type="dxa"/>
-              <w:right w:w="10" w:type="dxa"/>
-            </w:tcMar>
-          </w:tcPr>
-          <w:p>
-            <w:pPr>
-              <w:pStyle w:val="TableContents"/>
-              <w:rPr/>
-            </w:pPr>
-            <w:r>
-              <w:rPr/>
-              <w:t>Only write as much data to the file as was read from the socket.</w:t>
-            </w:r>
-          </w:p>
-        </w:tc>
-        <w:tc>
-          <w:tcPr>
-            <w:tcW w:w="1084" w:type="dxa"/>
-            <w:tcBorders>
-              <w:top w:val="nil"/>
-              <w:left w:val="single" w:sz="2" w:space="0" w:color="000001"/>
-              <w:bottom w:val="single" w:sz="2" w:space="0" w:color="000001"/>
-              <w:insideH w:val="single" w:sz="2" w:space="0" w:color="000001"/>
-              <w:right w:val="single" w:sz="2" w:space="0" w:color="000001"/>
-              <w:insideV w:val="single" w:sz="2" w:space="0" w:color="000001"/>
-            </w:tcBorders>
-            <w:shd w:fill="auto" w:val="clear"/>
-            <w:tcMar>
-              <w:left w:w="52" w:type="dxa"/>
-            </w:tcMar>
-            <w:vAlign w:val="center"/>
-          </w:tcPr>
-          <w:p>
-            <w:pPr>
-              <w:pStyle w:val="TableContents"/>
-              <w:jc w:val="center"/>
-              <w:rPr/>
-            </w:pPr>
-            <w:r>
-              <w:rPr/>
-              <w:t>Yes; test 8 &amp; 9</w:t>
-            </w:r>
-          </w:p>
-        </w:tc>
-      </w:tr>
-    </w:tbl>
-    <w:p>
-      <w:pPr>
-        <w:pStyle w:val="Heading1"/>
         <w:rPr/>
       </w:pPr>
       <w:r>
@@ -1492,119 +1064,15 @@
     </w:p>
     <w:p>
       <w:pPr>
-        <w:pStyle w:val="Caption1"/>
+        <w:pStyle w:val="Normal"/>
         <w:rPr/>
       </w:pPr>
       <w:r>
         <w:rPr/>
-        <w:drawing>
-          <wp:anchor behindDoc="0" distT="0" distB="0" distL="0" distR="0" simplePos="0" locked="0" layoutInCell="1" allowOverlap="1" relativeHeight="2">
-            <wp:simplePos x="0" y="0"/>
-            <wp:positionH relativeFrom="column">
-              <wp:align>center</wp:align>
-            </wp:positionH>
-            <wp:positionV relativeFrom="paragraph">
-              <wp:align>top</wp:align>
-            </wp:positionV>
-            <wp:extent cx="8618220" cy="4847590"/>
-            <wp:effectExtent l="0" t="0" r="0" b="0"/>
-            <wp:wrapSquare wrapText="largest"/>
-            <wp:docPr id="0" name="Picture" descr=""/>
-            <wp:cNvGraphicFramePr>
-              <a:graphicFrameLocks xmlns:a="http://schemas.openxmlformats.org/drawingml/2006/main" noChangeAspect="1"/>
-            </wp:cNvGraphicFramePr>
-            <a:graphic xmlns:a="http://schemas.openxmlformats.org/drawingml/2006/main">
-              <a:graphicData uri="http://schemas.openxmlformats.org/drawingml/2006/picture">
-                <pic:pic xmlns:pic="http://schemas.openxmlformats.org/drawingml/2006/picture">
-                  <pic:nvPicPr>
-                    <pic:cNvPr id="0" name="Picture" descr=""/>
-                    <pic:cNvPicPr>
-                      <a:picLocks noChangeAspect="1" noChangeArrowheads="1"/>
-                    </pic:cNvPicPr>
-                  </pic:nvPicPr>
-                  <pic:blipFill>
-                    <a:blip r:embed="rId2"/>
-                    <a:stretch>
-                      <a:fillRect/>
-                    </a:stretch>
-                  </pic:blipFill>
-                  <pic:spPr bwMode="auto">
-                    <a:xfrm>
-                      <a:off x="0" y="0"/>
-                      <a:ext cx="8618220" cy="4847590"/>
-                    </a:xfrm>
-                    <a:prstGeom prst="rect">
-                      <a:avLst/>
-                    </a:prstGeom>
-                    <a:noFill/>
-                    <a:ln w="9525">
-                      <a:noFill/>
-                      <a:miter lim="800000"/>
-                      <a:headEnd/>
-                      <a:tailEnd/>
-                    </a:ln>
-                  </pic:spPr>
-                </pic:pic>
-              </a:graphicData>
-            </a:graphic>
-          </wp:anchor>
-        </w:drawing>
-        <w:drawing>
-          <wp:anchor behindDoc="0" distT="0" distB="0" distL="0" distR="0" simplePos="0" locked="0" layoutInCell="1" allowOverlap="1" relativeHeight="3">
-            <wp:simplePos x="0" y="0"/>
-            <wp:positionH relativeFrom="column">
-              <wp:align>center</wp:align>
-            </wp:positionH>
-            <wp:positionV relativeFrom="paragraph">
-              <wp:align>top</wp:align>
-            </wp:positionV>
-            <wp:extent cx="8618220" cy="4847590"/>
-            <wp:effectExtent l="0" t="0" r="0" b="0"/>
-            <wp:wrapSquare wrapText="largest"/>
-            <wp:docPr id="1" name="Picture" descr=""/>
-            <wp:cNvGraphicFramePr>
-              <a:graphicFrameLocks xmlns:a="http://schemas.openxmlformats.org/drawingml/2006/main" noChangeAspect="1"/>
-            </wp:cNvGraphicFramePr>
-            <a:graphic xmlns:a="http://schemas.openxmlformats.org/drawingml/2006/main">
-              <a:graphicData uri="http://schemas.openxmlformats.org/drawingml/2006/picture">
-                <pic:pic xmlns:pic="http://schemas.openxmlformats.org/drawingml/2006/picture">
-                  <pic:nvPicPr>
-                    <pic:cNvPr id="1" name="Picture" descr=""/>
-                    <pic:cNvPicPr>
-                      <a:picLocks noChangeAspect="1" noChangeArrowheads="1"/>
-                    </pic:cNvPicPr>
-                  </pic:nvPicPr>
-                  <pic:blipFill>
-                    <a:blip r:embed="rId3"/>
-                    <a:stretch>
-                      <a:fillRect/>
-                    </a:stretch>
-                  </pic:blipFill>
-                  <pic:spPr bwMode="auto">
-                    <a:xfrm>
-                      <a:off x="0" y="0"/>
-                      <a:ext cx="8618220" cy="4847590"/>
-                    </a:xfrm>
-                    <a:prstGeom prst="rect">
-                      <a:avLst/>
-                    </a:prstGeom>
-                    <a:noFill/>
-                    <a:ln w="9525">
-                      <a:noFill/>
-                      <a:miter lim="800000"/>
-                      <a:headEnd/>
-                      <a:tailEnd/>
-                    </a:ln>
-                  </pic:spPr>
-                </pic:pic>
-              </a:graphicData>
-            </a:graphic>
-          </wp:anchor>
-        </w:drawing>
       </w:r>
       <w:r>
         <w:pict>
-          <v:rect style="position:absolute;width:678.6pt;height:401.5pt;mso-wrap-distance-left:0pt;mso-wrap-distance-right:0pt;mso-wrap-distance-top:0pt;mso-wrap-distance-bottom:0pt;margin-top:0pt;margin-left:0pt">
+          <v:rect fillcolor="#FFFFFF" strokecolor="#000000" strokeweight="0pt" style="position:absolute;width:441.55pt;height:478.5pt;mso-wrap-distance-left:0pt;mso-wrap-distance-right:0pt;mso-wrap-distance-top:0pt;mso-wrap-distance-bottom:0pt;margin-top:-0.05pt;margin-left:-0.05pt">
             <v:textbox inset="0in,0in,0in,0in">
               <w:txbxContent>
                 <w:p>
@@ -1615,7 +1083,242 @@
                   </w:pPr>
                   <w:r>
                     <w:rPr/>
-                    <w:t xml:space="preserve">Illustration </w:t>
+                    <w:t>Illustration 1: screenshot of test 1</w:t>
+                    <w:drawing>
+                      <wp:anchor behindDoc="0" distT="0" distB="0" distL="0" distR="0" simplePos="0" locked="0" layoutInCell="1" allowOverlap="1" relativeHeight="7">
+                        <wp:simplePos x="0" y="0"/>
+                        <wp:positionH relativeFrom="column">
+                          <wp:align>center</wp:align>
+                        </wp:positionH>
+                        <wp:positionV relativeFrom="line">
+                          <wp:align>top</wp:align>
+                        </wp:positionV>
+                        <wp:extent cx="5607050" cy="5824855"/>
+                        <wp:effectExtent l="0" t="0" r="0" b="0"/>
+                        <wp:wrapTopAndBottom/>
+                        <wp:docPr id="0" name="Picture" descr=""/>
+                        <wp:cNvGraphicFramePr>
+                          <a:graphicFrameLocks xmlns:a="http://schemas.openxmlformats.org/drawingml/2006/main" noChangeAspect="1"/>
+                        </wp:cNvGraphicFramePr>
+                        <a:graphic xmlns:a="http://schemas.openxmlformats.org/drawingml/2006/main">
+                          <a:graphicData uri="http://schemas.openxmlformats.org/drawingml/2006/picture">
+                            <pic:pic xmlns:pic="http://schemas.openxmlformats.org/drawingml/2006/picture">
+                              <pic:nvPicPr>
+                                <pic:cNvPr id="0" name="Picture" descr=""/>
+                                <pic:cNvPicPr>
+                                  <a:picLocks noChangeAspect="1" noChangeArrowheads="1"/>
+                                </pic:cNvPicPr>
+                              </pic:nvPicPr>
+                              <pic:blipFill>
+                                <a:blip r:embed="rId2"/>
+                                <a:stretch>
+                                  <a:fillRect/>
+                                </a:stretch>
+                              </pic:blipFill>
+                              <pic:spPr bwMode="auto">
+                                <a:xfrm>
+                                  <a:off x="0" y="0"/>
+                                  <a:ext cx="5607050" cy="5824855"/>
+                                </a:xfrm>
+                                <a:prstGeom prst="rect">
+                                  <a:avLst/>
+                                </a:prstGeom>
+                                <a:noFill/>
+                                <a:ln w="9525">
+                                  <a:noFill/>
+                                  <a:miter lim="800000"/>
+                                  <a:headEnd/>
+                                  <a:tailEnd/>
+                                </a:ln>
+                              </pic:spPr>
+                            </pic:pic>
+                          </a:graphicData>
+                        </a:graphic>
+                      </wp:anchor>
+                    </w:drawing>
+                  </w:r>
+                </w:p>
+              </w:txbxContent>
+            </v:textbox>
+            <w10:wrap type="square"/>
+          </v:rect>
+        </w:pict>
+      </w:r>
+    </w:p>
+    <w:p>
+      <w:pPr>
+        <w:pStyle w:val="Normal"/>
+        <w:pageBreakBefore/>
+        <w:rPr/>
+      </w:pPr>
+      <w:r>
+        <w:rPr/>
+      </w:r>
+    </w:p>
+    <w:p>
+      <w:pPr>
+        <w:pStyle w:val="Caption1"/>
+        <w:rPr/>
+      </w:pPr>
+      <w:r>
+        <w:rPr/>
+      </w:r>
+    </w:p>
+    <w:p>
+      <w:pPr>
+        <w:pStyle w:val="Caption1"/>
+        <w:rPr/>
+      </w:pPr>
+      <w:r>
+        <w:rPr/>
+      </w:r>
+      <w:r>
+        <w:pict>
+          <v:rect fillcolor="#FFFFFF" strokecolor="#000000" strokeweight="0pt" style="position:absolute;width:541.5pt;height:393.3pt;mso-wrap-distance-left:0pt;mso-wrap-distance-right:0pt;mso-wrap-distance-top:0pt;mso-wrap-distance-bottom:0pt;margin-top:6.25pt;margin-left:75.8pt">
+            <v:textbox inset="0in,0in,0in,0in">
+              <w:txbxContent>
+                <w:p>
+                  <w:pPr>
+                    <w:pStyle w:val="Illustration"/>
+                    <w:spacing w:before="120" w:after="120"/>
+                    <w:rPr/>
+                  </w:pPr>
+                  <w:r>
+                    <w:rPr/>
+                    <w:t>Illustration 2: screenshot of test 2..valgrind shows 0 errors and 0 memory leaks</w:t>
+                    <w:drawing>
+                      <wp:anchor behindDoc="0" distT="0" distB="0" distL="0" distR="0" simplePos="0" locked="0" layoutInCell="1" allowOverlap="1" relativeHeight="5">
+                        <wp:simplePos x="0" y="0"/>
+                        <wp:positionH relativeFrom="column">
+                          <wp:align>center</wp:align>
+                        </wp:positionH>
+                        <wp:positionV relativeFrom="line">
+                          <wp:align>top</wp:align>
+                        </wp:positionV>
+                        <wp:extent cx="6876415" cy="4743450"/>
+                        <wp:effectExtent l="0" t="0" r="0" b="0"/>
+                        <wp:wrapTopAndBottom/>
+                        <wp:docPr id="1" name="Picture" descr=""/>
+                        <wp:cNvGraphicFramePr>
+                          <a:graphicFrameLocks xmlns:a="http://schemas.openxmlformats.org/drawingml/2006/main" noChangeAspect="1"/>
+                        </wp:cNvGraphicFramePr>
+                        <a:graphic xmlns:a="http://schemas.openxmlformats.org/drawingml/2006/main">
+                          <a:graphicData uri="http://schemas.openxmlformats.org/drawingml/2006/picture">
+                            <pic:pic xmlns:pic="http://schemas.openxmlformats.org/drawingml/2006/picture">
+                              <pic:nvPicPr>
+                                <pic:cNvPr id="1" name="Picture" descr=""/>
+                                <pic:cNvPicPr>
+                                  <a:picLocks noChangeAspect="1" noChangeArrowheads="1"/>
+                                </pic:cNvPicPr>
+                              </pic:nvPicPr>
+                              <pic:blipFill>
+                                <a:blip r:embed="rId3"/>
+                                <a:stretch>
+                                  <a:fillRect/>
+                                </a:stretch>
+                              </pic:blipFill>
+                              <pic:spPr bwMode="auto">
+                                <a:xfrm>
+                                  <a:off x="0" y="0"/>
+                                  <a:ext cx="6876415" cy="4743450"/>
+                                </a:xfrm>
+                                <a:prstGeom prst="rect">
+                                  <a:avLst/>
+                                </a:prstGeom>
+                                <a:noFill/>
+                                <a:ln w="9525">
+                                  <a:noFill/>
+                                  <a:miter lim="800000"/>
+                                  <a:headEnd/>
+                                  <a:tailEnd/>
+                                </a:ln>
+                              </pic:spPr>
+                            </pic:pic>
+                          </a:graphicData>
+                        </a:graphic>
+                      </wp:anchor>
+                    </w:drawing>
+                  </w:r>
+                </w:p>
+              </w:txbxContent>
+            </v:textbox>
+            <w10:wrap type="square"/>
+          </v:rect>
+        </w:pict>
+      </w:r>
+    </w:p>
+    <w:p>
+      <w:pPr>
+        <w:pStyle w:val="Caption1"/>
+        <w:rPr/>
+      </w:pPr>
+      <w:r>
+        <w:rPr/>
+      </w:r>
+    </w:p>
+    <w:p>
+      <w:pPr>
+        <w:pStyle w:val="Caption1"/>
+        <w:rPr/>
+      </w:pPr>
+      <w:r>
+        <w:rPr/>
+      </w:r>
+    </w:p>
+    <w:p>
+      <w:pPr>
+        <w:pStyle w:val="Caption1"/>
+        <w:rPr/>
+      </w:pPr>
+      <w:r>
+        <w:rPr/>
+      </w:r>
+    </w:p>
+    <w:p>
+      <w:pPr>
+        <w:pStyle w:val="Caption1"/>
+        <w:rPr/>
+      </w:pPr>
+      <w:r>
+        <w:rPr/>
+      </w:r>
+    </w:p>
+    <w:p>
+      <w:pPr>
+        <w:pStyle w:val="Caption1"/>
+        <w:suppressLineNumbers/>
+        <w:spacing w:before="120" w:after="120"/>
+        <w:rPr/>
+      </w:pPr>
+      <w:r>
+        <w:rPr/>
+      </w:r>
+    </w:p>
+    <w:p>
+      <w:pPr>
+        <w:pStyle w:val="Caption1"/>
+        <w:pageBreakBefore/>
+        <w:suppressLineNumbers/>
+        <w:spacing w:before="120" w:after="120"/>
+        <w:rPr/>
+      </w:pPr>
+      <w:r>
+        <w:rPr/>
+      </w:r>
+      <w:r>
+        <w:pict>
+          <v:rect fillcolor="#FFFFFF" strokecolor="#000000" strokeweight="0pt" style="position:absolute;width:678.6pt;height:579.85pt;mso-wrap-distance-left:0pt;mso-wrap-distance-right:0pt;mso-wrap-distance-top:0pt;mso-wrap-distance-bottom:0pt;margin-top:-2.85pt;margin-left:0.05pt">
+            <v:textbox inset="0in,0in,0in,0in">
+              <w:txbxContent>
+                <w:p>
+                  <w:pPr>
+                    <w:pStyle w:val="Illustration"/>
+                    <w:spacing w:before="120" w:after="120"/>
+                    <w:rPr/>
+                  </w:pPr>
+                  <w:r>
+                    <w:rPr/>
+                    <w:t>Illustration 3: screenshot of test 3</w:t>
                     <w:drawing>
                       <wp:anchor behindDoc="0" distT="0" distB="0" distL="0" distR="0" simplePos="0" locked="0" layoutInCell="1" allowOverlap="1" relativeHeight="1">
                         <wp:simplePos x="0" y="0"/>
@@ -1625,7 +1328,7 @@
                         <wp:positionV relativeFrom="line">
                           <wp:align>top</wp:align>
                         </wp:positionV>
-                        <wp:extent cx="8618220" cy="4847590"/>
+                        <wp:extent cx="8618220" cy="7112635"/>
                         <wp:effectExtent l="0" t="0" r="0" b="0"/>
                         <wp:wrapTopAndBottom/>
                         <wp:docPr id="2" name="Picture" descr=""/>
@@ -1650,7 +1353,7 @@
                               <pic:spPr bwMode="auto">
                                 <a:xfrm>
                                   <a:off x="0" y="0"/>
-                                  <a:ext cx="8618220" cy="4847590"/>
+                                  <a:ext cx="8618220" cy="7112635"/>
                                 </a:xfrm>
                                 <a:prstGeom prst="rect">
                                   <a:avLst/>
@@ -1669,30 +1372,10 @@
                       </wp:anchor>
                     </w:drawing>
                   </w:r>
-                  <w:r>
-                    <w:rPr/>
-                    <w:fldChar w:fldCharType="begin"/>
-                  </w:r>
-                  <w:r>
-                    <w:instrText> SEQ "Illustration" \*Arabic </w:instrText>
-                  </w:r>
-                  <w:r>
-                    <w:fldChar w:fldCharType="separate"/>
-                  </w:r>
-                  <w:r>
-                    <w:t>1</w:t>
-                  </w:r>
-                  <w:r>
-                    <w:fldChar w:fldCharType="end"/>
-                  </w:r>
-                  <w:r>
-                    <w:rPr/>
-                    <w:t>: screenshot of test 1</w:t>
-                  </w:r>
                 </w:p>
               </w:txbxContent>
             </v:textbox>
-            <w10:wrap type="square" side="largest"/>
+            <w10:wrap type="square"/>
           </v:rect>
         </w:pict>
       </w:r>
@@ -1700,78 +1383,9 @@
     <w:p>
       <w:pPr>
         <w:pStyle w:val="Caption1"/>
-        <w:rPr/>
-      </w:pPr>
-      <w:r>
-        <w:rPr/>
-      </w:r>
-    </w:p>
-    <w:p>
-      <w:pPr>
-        <w:pStyle w:val="Caption1"/>
-        <w:rPr/>
-      </w:pPr>
-      <w:r>
-        <w:rPr/>
-      </w:r>
-    </w:p>
-    <w:p>
-      <w:pPr>
-        <w:pStyle w:val="Caption1"/>
-        <w:rPr/>
-      </w:pPr>
-      <w:r>
-        <w:rPr/>
-      </w:r>
-    </w:p>
-    <w:p>
-      <w:pPr>
-        <w:pStyle w:val="Caption1"/>
-        <w:rPr/>
-      </w:pPr>
-      <w:r>
-        <w:rPr/>
-      </w:r>
-    </w:p>
-    <w:p>
-      <w:pPr>
-        <w:pStyle w:val="Caption1"/>
-        <w:rPr/>
-      </w:pPr>
-      <w:r>
-        <w:rPr/>
-      </w:r>
-    </w:p>
-    <w:p>
-      <w:pPr>
-        <w:pStyle w:val="Caption1"/>
-        <w:rPr/>
-      </w:pPr>
-      <w:r>
-        <w:rPr/>
-      </w:r>
-    </w:p>
-    <w:p>
-      <w:pPr>
-        <w:pStyle w:val="Caption1"/>
-        <w:rPr/>
-      </w:pPr>
-      <w:r>
-        <w:rPr/>
-      </w:r>
-    </w:p>
-    <w:p>
-      <w:pPr>
-        <w:pStyle w:val="Caption1"/>
-        <w:rPr/>
-      </w:pPr>
-      <w:r>
-        <w:rPr/>
-      </w:r>
-    </w:p>
-    <w:p>
-      <w:pPr>
-        <w:pStyle w:val="Caption1"/>
+        <w:pageBreakBefore/>
+        <w:suppressLineNumbers/>
+        <w:spacing w:before="120" w:after="120"/>
         <w:rPr/>
       </w:pPr>
       <w:r>
@@ -1779,7 +1393,7 @@
       </w:r>
       <w:r>
         <w:pict>
-          <v:rect style="position:absolute;width:678.6pt;height:401.5pt;mso-wrap-distance-left:0pt;mso-wrap-distance-right:0pt;mso-wrap-distance-top:0pt;mso-wrap-distance-bottom:0pt;margin-top:0pt;margin-left:0pt">
+          <v:rect fillcolor="#FFFFFF" strokecolor="#000000" strokeweight="0pt" style="position:absolute;width:519.05pt;height:577.3pt;mso-wrap-distance-left:0pt;mso-wrap-distance-right:0pt;mso-wrap-distance-top:0pt;mso-wrap-distance-bottom:0pt;margin-top:-27.55pt;margin-left:75.65pt">
             <v:textbox inset="0in,0in,0in,0in">
               <w:txbxContent>
                 <w:p>
@@ -1790,17 +1404,17 @@
                   </w:pPr>
                   <w:r>
                     <w:rPr/>
-                    <w:t xml:space="preserve">Illustration </w:t>
+                    <w:t>Illustration 4: test 3: more valgrind results of the processes version of the probram</w:t>
                     <w:drawing>
-                      <wp:anchor behindDoc="0" distT="0" distB="0" distL="0" distR="0" simplePos="0" locked="0" layoutInCell="1" allowOverlap="1" relativeHeight="5">
+                      <wp:anchor behindDoc="0" distT="0" distB="0" distL="0" distR="0" simplePos="0" locked="0" layoutInCell="1" allowOverlap="1" relativeHeight="3">
                         <wp:simplePos x="0" y="0"/>
                         <wp:positionH relativeFrom="column">
-                          <wp:align>center</wp:align>
+                          <wp:posOffset>-168910</wp:posOffset>
                         </wp:positionH>
-                        <wp:positionV relativeFrom="line">
-                          <wp:align>top</wp:align>
+                        <wp:positionV relativeFrom="paragraph">
+                          <wp:posOffset>-146050</wp:posOffset>
                         </wp:positionV>
-                        <wp:extent cx="8618220" cy="4847590"/>
+                        <wp:extent cx="6591300" cy="7251065"/>
                         <wp:effectExtent l="0" t="0" r="0" b="0"/>
                         <wp:wrapTopAndBottom/>
                         <wp:docPr id="3" name="Picture" descr=""/>
@@ -1825,7 +1439,179 @@
                               <pic:spPr bwMode="auto">
                                 <a:xfrm>
                                   <a:off x="0" y="0"/>
-                                  <a:ext cx="8618220" cy="4847590"/>
+                                  <a:ext cx="6591300" cy="7251065"/>
+                                </a:xfrm>
+                                <a:prstGeom prst="rect">
+                                  <a:avLst/>
+                                </a:prstGeom>
+                                <a:noFill/>
+                                <a:ln w="9525">
+                                  <a:noFill/>
+                                  <a:miter lim="800000"/>
+                                  <a:headEnd/>
+                                  <a:tailEnd/>
+                                </a:ln>
+                              </pic:spPr>
+                            </pic:pic>
+                          </a:graphicData>
+                        </a:graphic>
+                      </wp:anchor>
+                    </w:drawing>
+                  </w:r>
+                </w:p>
+              </w:txbxContent>
+            </v:textbox>
+            <w10:wrap type="square"/>
+          </v:rect>
+        </w:pict>
+      </w:r>
+    </w:p>
+    <w:p>
+      <w:pPr>
+        <w:pStyle w:val="Caption1"/>
+        <w:pageBreakBefore/>
+        <w:suppressLineNumbers/>
+        <w:spacing w:before="120" w:after="120"/>
+        <w:rPr/>
+      </w:pPr>
+      <w:r>
+        <w:rPr/>
+      </w:r>
+      <w:r>
+        <w:pict>
+          <v:rect fillcolor="#FFFFFF" strokecolor="#000000" strokeweight="0pt" style="position:absolute;width:646.8pt;height:575.9pt;mso-wrap-distance-left:0pt;mso-wrap-distance-right:0pt;mso-wrap-distance-top:0pt;mso-wrap-distance-bottom:0pt;margin-top:-10.35pt;margin-left:6.7pt">
+            <v:textbox inset="0in,0in,0in,0in">
+              <w:txbxContent>
+                <w:p>
+                  <w:pPr>
+                    <w:pStyle w:val="Illustration"/>
+                    <w:spacing w:before="120" w:after="120"/>
+                    <w:rPr/>
+                  </w:pPr>
+                  <w:r>
+                    <w:rPr/>
+                    <w:t>Illustration 5: screenshot of test 4. valgrind shows zero memory leaks.</w:t>
+                    <w:drawing>
+                      <wp:anchor behindDoc="0" distT="0" distB="0" distL="0" distR="0" simplePos="0" locked="0" layoutInCell="1" allowOverlap="1" relativeHeight="9">
+                        <wp:simplePos x="0" y="0"/>
+                        <wp:positionH relativeFrom="column">
+                          <wp:posOffset>0</wp:posOffset>
+                        </wp:positionH>
+                        <wp:positionV relativeFrom="line">
+                          <wp:align>top</wp:align>
+                        </wp:positionV>
+                        <wp:extent cx="8214360" cy="7061835"/>
+                        <wp:effectExtent l="0" t="0" r="0" b="0"/>
+                        <wp:wrapTopAndBottom/>
+                        <wp:docPr id="4" name="Picture" descr=""/>
+                        <wp:cNvGraphicFramePr>
+                          <a:graphicFrameLocks xmlns:a="http://schemas.openxmlformats.org/drawingml/2006/main" noChangeAspect="1"/>
+                        </wp:cNvGraphicFramePr>
+                        <a:graphic xmlns:a="http://schemas.openxmlformats.org/drawingml/2006/main">
+                          <a:graphicData uri="http://schemas.openxmlformats.org/drawingml/2006/picture">
+                            <pic:pic xmlns:pic="http://schemas.openxmlformats.org/drawingml/2006/picture">
+                              <pic:nvPicPr>
+                                <pic:cNvPr id="4" name="Picture" descr=""/>
+                                <pic:cNvPicPr>
+                                  <a:picLocks noChangeAspect="1" noChangeArrowheads="1"/>
+                                </pic:cNvPicPr>
+                              </pic:nvPicPr>
+                              <pic:blipFill>
+                                <a:blip r:embed="rId6"/>
+                                <a:stretch>
+                                  <a:fillRect/>
+                                </a:stretch>
+                              </pic:blipFill>
+                              <pic:spPr bwMode="auto">
+                                <a:xfrm>
+                                  <a:off x="0" y="0"/>
+                                  <a:ext cx="8214360" cy="7061835"/>
+                                </a:xfrm>
+                                <a:prstGeom prst="rect">
+                                  <a:avLst/>
+                                </a:prstGeom>
+                                <a:noFill/>
+                                <a:ln w="9525">
+                                  <a:noFill/>
+                                  <a:miter lim="800000"/>
+                                  <a:headEnd/>
+                                  <a:tailEnd/>
+                                </a:ln>
+                              </pic:spPr>
+                            </pic:pic>
+                          </a:graphicData>
+                        </a:graphic>
+                      </wp:anchor>
+                    </w:drawing>
+                  </w:r>
+                </w:p>
+              </w:txbxContent>
+            </v:textbox>
+            <w10:wrap type="square"/>
+          </v:rect>
+        </w:pict>
+      </w:r>
+    </w:p>
+    <w:p>
+      <w:pPr>
+        <w:pStyle w:val="Caption1"/>
+        <w:pageBreakBefore/>
+        <w:suppressLineNumbers/>
+        <w:spacing w:before="120" w:after="120"/>
+        <w:rPr/>
+      </w:pPr>
+      <w:r>
+        <w:rPr/>
+      </w:r>
+      <w:r>
+        <w:pict>
+          <v:rect style="position:absolute;width:627.75pt;height:468.3pt;mso-wrap-distance-left:0pt;mso-wrap-distance-right:0pt;mso-wrap-distance-top:0pt;mso-wrap-distance-bottom:0pt;margin-top:0pt;margin-left:25.45pt">
+            <v:textbox inset="0in,0in,0in,0in">
+              <w:txbxContent>
+                <w:p>
+                  <w:pPr>
+                    <w:pStyle w:val="Illustration"/>
+                    <w:spacing w:before="120" w:after="120"/>
+                    <w:rPr/>
+                  </w:pPr>
+                  <w:r>
+                    <w:rPr/>
+                    <w:t xml:space="preserve">Illustration </w:t>
+                    <w:drawing>
+                      <wp:anchor behindDoc="0" distT="0" distB="0" distL="0" distR="0" simplePos="0" locked="0" layoutInCell="1" allowOverlap="1" relativeHeight="11">
+                        <wp:simplePos x="0" y="0"/>
+                        <wp:positionH relativeFrom="column">
+                          <wp:align>center</wp:align>
+                        </wp:positionH>
+                        <wp:positionV relativeFrom="line">
+                          <wp:align>top</wp:align>
+                        </wp:positionV>
+                        <wp:extent cx="7972425" cy="5695950"/>
+                        <wp:effectExtent l="0" t="0" r="0" b="0"/>
+                        <wp:wrapTopAndBottom/>
+                        <wp:docPr id="5" name="Picture" descr=""/>
+                        <wp:cNvGraphicFramePr>
+                          <a:graphicFrameLocks xmlns:a="http://schemas.openxmlformats.org/drawingml/2006/main" noChangeAspect="1"/>
+                        </wp:cNvGraphicFramePr>
+                        <a:graphic xmlns:a="http://schemas.openxmlformats.org/drawingml/2006/main">
+                          <a:graphicData uri="http://schemas.openxmlformats.org/drawingml/2006/picture">
+                            <pic:pic xmlns:pic="http://schemas.openxmlformats.org/drawingml/2006/picture">
+                              <pic:nvPicPr>
+                                <pic:cNvPr id="5" name="Picture" descr=""/>
+                                <pic:cNvPicPr>
+                                  <a:picLocks noChangeAspect="1" noChangeArrowheads="1"/>
+                                </pic:cNvPicPr>
+                              </pic:nvPicPr>
+                              <pic:blipFill>
+                                <a:blip r:embed="rId7"/>
+                                <a:stretch>
+                                  <a:fillRect/>
+                                </a:stretch>
+                              </pic:blipFill>
+                              <pic:spPr bwMode="auto">
+                                <a:xfrm>
+                                  <a:off x="0" y="0"/>
+                                  <a:ext cx="7972425" cy="5695950"/>
                                 </a:xfrm>
                                 <a:prstGeom prst="rect">
                                   <a:avLst/>
@@ -1846,23 +1632,11 @@
                   </w:r>
                   <w:r>
                     <w:rPr/>
-                    <w:fldChar w:fldCharType="begin"/>
-                  </w:r>
-                  <w:r>
-                    <w:instrText> SEQ "Illustration" \*Arabic </w:instrText>
-                  </w:r>
-                  <w:r>
-                    <w:fldChar w:fldCharType="separate"/>
-                  </w:r>
-                  <w:r>
-                    <w:t>2</w:t>
-                  </w:r>
-                  <w:r>
-                    <w:fldChar w:fldCharType="end"/>
+                    <w:t>6</w:t>
                   </w:r>
                   <w:r>
                     <w:rPr/>
-                    <w:t>: screenshot of test 2</w:t>
+                    <w:t>: output to the file "file" from tests 3 and 4</w:t>
                   </w:r>
                 </w:p>
               </w:txbxContent>
@@ -1872,66 +1646,10 @@
         </w:pict>
       </w:r>
     </w:p>
-    <w:p>
-      <w:pPr>
-        <w:pStyle w:val="Caption1"/>
-        <w:rPr/>
-      </w:pPr>
-      <w:r>
-        <w:rPr/>
-      </w:r>
-    </w:p>
-    <w:p>
-      <w:pPr>
-        <w:pStyle w:val="Caption1"/>
-        <w:rPr/>
-      </w:pPr>
-      <w:r>
-        <w:rPr/>
-      </w:r>
-    </w:p>
-    <w:p>
-      <w:pPr>
-        <w:pStyle w:val="Caption1"/>
-        <w:rPr/>
-      </w:pPr>
-      <w:r>
-        <w:rPr/>
-      </w:r>
-    </w:p>
-    <w:p>
-      <w:pPr>
-        <w:pStyle w:val="Caption1"/>
-        <w:rPr/>
-      </w:pPr>
-      <w:r>
-        <w:rPr/>
-      </w:r>
-    </w:p>
-    <w:p>
-      <w:pPr>
-        <w:pStyle w:val="Caption1"/>
-        <w:rPr/>
-      </w:pPr>
-      <w:r>
-        <w:rPr/>
-      </w:r>
-    </w:p>
-    <w:p>
-      <w:pPr>
-        <w:pStyle w:val="Caption1"/>
-        <w:suppressLineNumbers/>
-        <w:spacing w:before="120" w:after="120"/>
-        <w:rPr/>
-      </w:pPr>
-      <w:r>
-        <w:rPr/>
-      </w:r>
-    </w:p>
     <w:sectPr>
       <w:type w:val="nextPage"/>
       <w:pgSz w:orient="landscape" w:w="15840" w:h="12240"/>
-      <w:pgMar w:left="1134" w:right="1134" w:header="0" w:top="90" w:footer="0" w:bottom="1134" w:gutter="0"/>
+      <w:pgMar w:left="1134" w:right="1134" w:header="0" w:top="700" w:footer="0" w:bottom="1134" w:gutter="0"/>
       <w:pgNumType w:fmt="decimal"/>
       <w:formProt w:val="false"/>
       <w:textDirection w:val="lrTb"/>
@@ -2116,25 +1834,34 @@
       <w:lvlText w:val="%1."/>
       <w:lvlJc w:val="left"/>
       <w:pPr>
-        <w:ind w:left="720" w:hanging="360"/>
+        <w:tabs>
+          <w:tab w:val="num" w:pos="395"/>
+        </w:tabs>
+        <w:ind w:left="395" w:hanging="360"/>
       </w:pPr>
     </w:lvl>
     <w:lvl w:ilvl="1">
       <w:start w:val="1"/>
-      <w:numFmt w:val="lowerLetter"/>
+      <w:numFmt w:val="decimal"/>
       <w:lvlText w:val="%2."/>
       <w:lvlJc w:val="left"/>
       <w:pPr>
-        <w:ind w:left="1440" w:hanging="360"/>
+        <w:tabs>
+          <w:tab w:val="num" w:pos="755"/>
+        </w:tabs>
+        <w:ind w:left="755" w:hanging="360"/>
       </w:pPr>
     </w:lvl>
     <w:lvl w:ilvl="2">
       <w:start w:val="1"/>
-      <w:numFmt w:val="lowerRoman"/>
+      <w:numFmt w:val="decimal"/>
       <w:lvlText w:val="%3."/>
-      <w:lvlJc w:val="right"/>
-      <w:pPr>
-        <w:ind w:left="2160" w:hanging="180"/>
+      <w:lvlJc w:val="left"/>
+      <w:pPr>
+        <w:tabs>
+          <w:tab w:val="num" w:pos="1115"/>
+        </w:tabs>
+        <w:ind w:left="1115" w:hanging="360"/>
       </w:pPr>
     </w:lvl>
     <w:lvl w:ilvl="3">
@@ -2143,25 +1870,34 @@
       <w:lvlText w:val="%4."/>
       <w:lvlJc w:val="left"/>
       <w:pPr>
-        <w:ind w:left="2880" w:hanging="360"/>
+        <w:tabs>
+          <w:tab w:val="num" w:pos="1475"/>
+        </w:tabs>
+        <w:ind w:left="1475" w:hanging="360"/>
       </w:pPr>
     </w:lvl>
     <w:lvl w:ilvl="4">
       <w:start w:val="1"/>
-      <w:numFmt w:val="lowerLetter"/>
+      <w:numFmt w:val="decimal"/>
       <w:lvlText w:val="%5."/>
       <w:lvlJc w:val="left"/>
       <w:pPr>
-        <w:ind w:left="3600" w:hanging="360"/>
+        <w:tabs>
+          <w:tab w:val="num" w:pos="1835"/>
+        </w:tabs>
+        <w:ind w:left="1835" w:hanging="360"/>
       </w:pPr>
     </w:lvl>
     <w:lvl w:ilvl="5">
       <w:start w:val="1"/>
-      <w:numFmt w:val="lowerRoman"/>
+      <w:numFmt w:val="decimal"/>
       <w:lvlText w:val="%6."/>
-      <w:lvlJc w:val="right"/>
-      <w:pPr>
-        <w:ind w:left="4320" w:hanging="180"/>
+      <w:lvlJc w:val="left"/>
+      <w:pPr>
+        <w:tabs>
+          <w:tab w:val="num" w:pos="2195"/>
+        </w:tabs>
+        <w:ind w:left="2195" w:hanging="360"/>
       </w:pPr>
     </w:lvl>
     <w:lvl w:ilvl="6">
@@ -2170,29 +1906,285 @@
       <w:lvlText w:val="%7."/>
       <w:lvlJc w:val="left"/>
       <w:pPr>
-        <w:ind w:left="5040" w:hanging="360"/>
+        <w:tabs>
+          <w:tab w:val="num" w:pos="2555"/>
+        </w:tabs>
+        <w:ind w:left="2555" w:hanging="360"/>
       </w:pPr>
     </w:lvl>
     <w:lvl w:ilvl="7">
       <w:start w:val="1"/>
-      <w:numFmt w:val="lowerLetter"/>
+      <w:numFmt w:val="decimal"/>
       <w:lvlText w:val="%8."/>
       <w:lvlJc w:val="left"/>
       <w:pPr>
-        <w:ind w:left="5760" w:hanging="360"/>
+        <w:tabs>
+          <w:tab w:val="num" w:pos="2915"/>
+        </w:tabs>
+        <w:ind w:left="2915" w:hanging="360"/>
       </w:pPr>
     </w:lvl>
     <w:lvl w:ilvl="8">
       <w:start w:val="1"/>
-      <w:numFmt w:val="lowerRoman"/>
+      <w:numFmt w:val="decimal"/>
       <w:lvlText w:val="%9."/>
-      <w:lvlJc w:val="right"/>
-      <w:pPr>
-        <w:ind w:left="6480" w:hanging="180"/>
+      <w:lvlJc w:val="left"/>
+      <w:pPr>
+        <w:tabs>
+          <w:tab w:val="num" w:pos="3275"/>
+        </w:tabs>
+        <w:ind w:left="3275" w:hanging="360"/>
       </w:pPr>
     </w:lvl>
   </w:abstractNum>
   <w:abstractNum w:abstractNumId="4">
+    <w:lvl w:ilvl="0">
+      <w:start w:val="1"/>
+      <w:numFmt w:val="decimal"/>
+      <w:lvlText w:val="%1."/>
+      <w:lvlJc w:val="left"/>
+      <w:pPr>
+        <w:tabs>
+          <w:tab w:val="num" w:pos="360"/>
+        </w:tabs>
+        <w:ind w:left="360" w:hanging="360"/>
+      </w:pPr>
+    </w:lvl>
+    <w:lvl w:ilvl="1">
+      <w:start w:val="1"/>
+      <w:numFmt w:val="decimal"/>
+      <w:lvlText w:val="%2."/>
+      <w:lvlJc w:val="left"/>
+      <w:pPr>
+        <w:tabs>
+          <w:tab w:val="num" w:pos="720"/>
+        </w:tabs>
+        <w:ind w:left="720" w:hanging="360"/>
+      </w:pPr>
+    </w:lvl>
+    <w:lvl w:ilvl="2">
+      <w:start w:val="1"/>
+      <w:numFmt w:val="decimal"/>
+      <w:lvlText w:val="%3."/>
+      <w:lvlJc w:val="left"/>
+      <w:pPr>
+        <w:tabs>
+          <w:tab w:val="num" w:pos="1080"/>
+        </w:tabs>
+        <w:ind w:left="1080" w:hanging="360"/>
+      </w:pPr>
+    </w:lvl>
+    <w:lvl w:ilvl="3">
+      <w:start w:val="1"/>
+      <w:numFmt w:val="decimal"/>
+      <w:lvlText w:val="%4."/>
+      <w:lvlJc w:val="left"/>
+      <w:pPr>
+        <w:tabs>
+          <w:tab w:val="num" w:pos="1440"/>
+        </w:tabs>
+        <w:ind w:left="1440" w:hanging="360"/>
+      </w:pPr>
+    </w:lvl>
+    <w:lvl w:ilvl="4">
+      <w:start w:val="1"/>
+      <w:numFmt w:val="decimal"/>
+      <w:lvlText w:val="%5."/>
+      <w:lvlJc w:val="left"/>
+      <w:pPr>
+        <w:tabs>
+          <w:tab w:val="num" w:pos="1800"/>
+        </w:tabs>
+        <w:ind w:left="1800" w:hanging="360"/>
+      </w:pPr>
+    </w:lvl>
+    <w:lvl w:ilvl="5">
+      <w:start w:val="1"/>
+      <w:numFmt w:val="decimal"/>
+      <w:lvlText w:val="%6."/>
+      <w:lvlJc w:val="left"/>
+      <w:pPr>
+        <w:tabs>
+          <w:tab w:val="num" w:pos="2160"/>
+        </w:tabs>
+        <w:ind w:left="2160" w:hanging="360"/>
+      </w:pPr>
+    </w:lvl>
+    <w:lvl w:ilvl="6">
+      <w:start w:val="1"/>
+      <w:numFmt w:val="decimal"/>
+      <w:lvlText w:val="%7."/>
+      <w:lvlJc w:val="left"/>
+      <w:pPr>
+        <w:tabs>
+          <w:tab w:val="num" w:pos="2520"/>
+        </w:tabs>
+        <w:ind w:left="2520" w:hanging="360"/>
+      </w:pPr>
+    </w:lvl>
+    <w:lvl w:ilvl="7">
+      <w:start w:val="1"/>
+      <w:numFmt w:val="decimal"/>
+      <w:lvlText w:val="%8."/>
+      <w:lvlJc w:val="left"/>
+      <w:pPr>
+        <w:tabs>
+          <w:tab w:val="num" w:pos="2880"/>
+        </w:tabs>
+        <w:ind w:left="2880" w:hanging="360"/>
+      </w:pPr>
+    </w:lvl>
+    <w:lvl w:ilvl="8">
+      <w:start w:val="1"/>
+      <w:numFmt w:val="decimal"/>
+      <w:lvlText w:val="%9."/>
+      <w:lvlJc w:val="left"/>
+      <w:pPr>
+        <w:tabs>
+          <w:tab w:val="num" w:pos="3240"/>
+        </w:tabs>
+        <w:ind w:left="3240" w:hanging="360"/>
+      </w:pPr>
+    </w:lvl>
+  </w:abstractNum>
+  <w:abstractNum w:abstractNumId="5">
+    <w:lvl w:ilvl="0">
+      <w:start w:val="1"/>
+      <w:numFmt w:val="bullet"/>
+      <w:lvlText w:val=""/>
+      <w:lvlJc w:val="left"/>
+      <w:pPr>
+        <w:tabs>
+          <w:tab w:val="num" w:pos="395"/>
+        </w:tabs>
+        <w:ind w:left="395" w:hanging="360"/>
+      </w:pPr>
+      <w:rPr>
+        <w:rFonts w:ascii="Symbol" w:hAnsi="Symbol" w:cs="Symbol" w:hint="default"/>
+      </w:rPr>
+    </w:lvl>
+    <w:lvl w:ilvl="1">
+      <w:start w:val="1"/>
+      <w:numFmt w:val="bullet"/>
+      <w:lvlText w:val="◦"/>
+      <w:lvlJc w:val="left"/>
+      <w:pPr>
+        <w:tabs>
+          <w:tab w:val="num" w:pos="755"/>
+        </w:tabs>
+        <w:ind w:left="755" w:hanging="360"/>
+      </w:pPr>
+      <w:rPr>
+        <w:rFonts w:ascii="OpenSymbol" w:hAnsi="OpenSymbol" w:cs="OpenSymbol" w:hint="default"/>
+      </w:rPr>
+    </w:lvl>
+    <w:lvl w:ilvl="2">
+      <w:start w:val="1"/>
+      <w:numFmt w:val="bullet"/>
+      <w:lvlText w:val="▪"/>
+      <w:lvlJc w:val="left"/>
+      <w:pPr>
+        <w:tabs>
+          <w:tab w:val="num" w:pos="1115"/>
+        </w:tabs>
+        <w:ind w:left="1115" w:hanging="360"/>
+      </w:pPr>
+      <w:rPr>
+        <w:rFonts w:ascii="OpenSymbol" w:hAnsi="OpenSymbol" w:cs="OpenSymbol" w:hint="default"/>
+      </w:rPr>
+    </w:lvl>
+    <w:lvl w:ilvl="3">
+      <w:start w:val="1"/>
+      <w:numFmt w:val="bullet"/>
+      <w:lvlText w:val=""/>
+      <w:lvlJc w:val="left"/>
+      <w:pPr>
+        <w:tabs>
+          <w:tab w:val="num" w:pos="1475"/>
+        </w:tabs>
+        <w:ind w:left="1475" w:hanging="360"/>
+      </w:pPr>
+      <w:rPr>
+        <w:rFonts w:ascii="Symbol" w:hAnsi="Symbol" w:cs="Symbol" w:hint="default"/>
+      </w:rPr>
+    </w:lvl>
+    <w:lvl w:ilvl="4">
+      <w:start w:val="1"/>
+      <w:numFmt w:val="bullet"/>
+      <w:lvlText w:val="◦"/>
+      <w:lvlJc w:val="left"/>
+      <w:pPr>
+        <w:tabs>
+          <w:tab w:val="num" w:pos="1835"/>
+        </w:tabs>
+        <w:ind w:left="1835" w:hanging="360"/>
+      </w:pPr>
+      <w:rPr>
+        <w:rFonts w:ascii="OpenSymbol" w:hAnsi="OpenSymbol" w:cs="OpenSymbol" w:hint="default"/>
+      </w:rPr>
+    </w:lvl>
+    <w:lvl w:ilvl="5">
+      <w:start w:val="1"/>
+      <w:numFmt w:val="bullet"/>
+      <w:lvlText w:val="▪"/>
+      <w:lvlJc w:val="left"/>
+      <w:pPr>
+        <w:tabs>
+          <w:tab w:val="num" w:pos="2195"/>
+        </w:tabs>
+        <w:ind w:left="2195" w:hanging="360"/>
+      </w:pPr>
+      <w:rPr>
+        <w:rFonts w:ascii="OpenSymbol" w:hAnsi="OpenSymbol" w:cs="OpenSymbol" w:hint="default"/>
+      </w:rPr>
+    </w:lvl>
+    <w:lvl w:ilvl="6">
+      <w:start w:val="1"/>
+      <w:numFmt w:val="bullet"/>
+      <w:lvlText w:val=""/>
+      <w:lvlJc w:val="left"/>
+      <w:pPr>
+        <w:tabs>
+          <w:tab w:val="num" w:pos="2555"/>
+        </w:tabs>
+        <w:ind w:left="2555" w:hanging="360"/>
+      </w:pPr>
+      <w:rPr>
+        <w:rFonts w:ascii="Symbol" w:hAnsi="Symbol" w:cs="Symbol" w:hint="default"/>
+      </w:rPr>
+    </w:lvl>
+    <w:lvl w:ilvl="7">
+      <w:start w:val="1"/>
+      <w:numFmt w:val="bullet"/>
+      <w:lvlText w:val="◦"/>
+      <w:lvlJc w:val="left"/>
+      <w:pPr>
+        <w:tabs>
+          <w:tab w:val="num" w:pos="2915"/>
+        </w:tabs>
+        <w:ind w:left="2915" w:hanging="360"/>
+      </w:pPr>
+      <w:rPr>
+        <w:rFonts w:ascii="OpenSymbol" w:hAnsi="OpenSymbol" w:cs="OpenSymbol" w:hint="default"/>
+      </w:rPr>
+    </w:lvl>
+    <w:lvl w:ilvl="8">
+      <w:start w:val="1"/>
+      <w:numFmt w:val="bullet"/>
+      <w:lvlText w:val="▪"/>
+      <w:lvlJc w:val="left"/>
+      <w:pPr>
+        <w:tabs>
+          <w:tab w:val="num" w:pos="3275"/>
+        </w:tabs>
+        <w:ind w:left="3275" w:hanging="360"/>
+      </w:pPr>
+      <w:rPr>
+        <w:rFonts w:ascii="OpenSymbol" w:hAnsi="OpenSymbol" w:cs="OpenSymbol" w:hint="default"/>
+      </w:rPr>
+    </w:lvl>
+  </w:abstractNum>
+  <w:abstractNum w:abstractNumId="6">
     <w:lvl w:ilvl="0">
       <w:start w:val="1"/>
       <w:numFmt w:val="none"/>
@@ -2322,6 +2314,12 @@
   </w:num>
   <w:num w:numId="4">
     <w:abstractNumId w:val="4"/>
+  </w:num>
+  <w:num w:numId="5">
+    <w:abstractNumId w:val="5"/>
+  </w:num>
+  <w:num w:numId="6">
+    <w:abstractNumId w:val="6"/>
   </w:num>
 </w:numbering>
 </file>
@@ -2494,7 +2492,7 @@
     </w:pPr>
     <w:rPr>
       <w:rFonts w:ascii="Liberation Serif" w:hAnsi="Liberation Serif" w:eastAsia="WenQuanYi Zen Hei Sharp" w:cs="Lohit Devanagari"/>
-      <w:color w:val="auto"/>
+      <w:color w:val="00000A"/>
       <w:sz w:val="24"/>
       <w:szCs w:val="24"/>
       <w:lang w:val="en-CA" w:eastAsia="zh-CN" w:bidi="hi-IN"/>
@@ -2556,6 +2554,48 @@
       <w:rFonts w:ascii="Tahoma" w:hAnsi="Tahoma" w:cs="Mangal"/>
       <w:sz w:val="16"/>
       <w:szCs w:val="14"/>
+    </w:rPr>
+  </w:style>
+  <w:style w:type="character" w:styleId="Bullets">
+    <w:name w:val="Bullets"/>
+    <w:rPr>
+      <w:rFonts w:ascii="OpenSymbol" w:hAnsi="OpenSymbol" w:eastAsia="OpenSymbol" w:cs="OpenSymbol"/>
+    </w:rPr>
+  </w:style>
+  <w:style w:type="character" w:styleId="ListLabel1">
+    <w:name w:val="ListLabel 1"/>
+    <w:rPr>
+      <w:rFonts w:cs="Symbol"/>
+    </w:rPr>
+  </w:style>
+  <w:style w:type="character" w:styleId="ListLabel2">
+    <w:name w:val="ListLabel 2"/>
+    <w:rPr>
+      <w:rFonts w:cs="OpenSymbol"/>
+    </w:rPr>
+  </w:style>
+  <w:style w:type="character" w:styleId="ListLabel3">
+    <w:name w:val="ListLabel 3"/>
+    <w:rPr>
+      <w:rFonts w:cs="Symbol"/>
+    </w:rPr>
+  </w:style>
+  <w:style w:type="character" w:styleId="ListLabel4">
+    <w:name w:val="ListLabel 4"/>
+    <w:rPr>
+      <w:rFonts w:cs="OpenSymbol"/>
+    </w:rPr>
+  </w:style>
+  <w:style w:type="character" w:styleId="ListLabel5">
+    <w:name w:val="ListLabel 5"/>
+    <w:rPr>
+      <w:rFonts w:cs="Symbol"/>
+    </w:rPr>
+  </w:style>
+  <w:style w:type="character" w:styleId="ListLabel6">
+    <w:name w:val="ListLabel 6"/>
+    <w:rPr>
+      <w:rFonts w:cs="OpenSymbol"/>
     </w:rPr>
   </w:style>
   <w:style w:type="paragraph" w:styleId="Heading" w:customStyle="1">
@@ -2663,6 +2703,12 @@
   <w:style w:type="paragraph" w:styleId="Illustration">
     <w:name w:val="Illustration"/>
     <w:basedOn w:val="Caption"/>
+    <w:pPr/>
+    <w:rPr/>
+  </w:style>
+  <w:style w:type="paragraph" w:styleId="FrameContents">
+    <w:name w:val="Frame Contents"/>
+    <w:basedOn w:val="Normal"/>
     <w:pPr/>
     <w:rPr/>
   </w:style>

</xml_diff>